<commit_message>
added executive symmary and diagrams
</commit_message>
<xml_diff>
--- a/Executive Summary.docx
+++ b/Executive Summary.docx
@@ -44,220 +44,8 @@
           <w:sz w:val="22"/>
           <w:szCs w:val="22"/>
         </w:rPr>
-        <w:t>The purpose of this assignment was to develop a Key-Value data store capable of handling both TCP and UDP protocols. The inclusion of both TCP, known for its reliability and connection-oriented nature, and UDP, recognized for its low latency and connectionless communication, served to underscore the differences in network protocol behaviors and their appropriate use cases.</w:t>
-      </w:r>
-      <w:r>
-        <w:rPr>
-          <w:sz w:val="22"/>
-          <w:szCs w:val="22"/>
-        </w:rPr>
-        <w:t xml:space="preserve"> </w:t>
-      </w:r>
-      <w:r>
-        <w:rPr>
-          <w:sz w:val="22"/>
-          <w:szCs w:val="22"/>
-        </w:rPr>
-        <w:t xml:space="preserve">It combined an </w:t>
-      </w:r>
-      <w:r>
-        <w:rPr>
-          <w:sz w:val="22"/>
-          <w:szCs w:val="22"/>
-        </w:rPr>
-        <w:t>enlightening</w:t>
-      </w:r>
-      <w:r>
-        <w:rPr>
-          <w:sz w:val="22"/>
-          <w:szCs w:val="22"/>
-        </w:rPr>
-        <w:t xml:space="preserve"> approach to </w:t>
-      </w:r>
-      <w:r>
-        <w:rPr>
-          <w:sz w:val="22"/>
-          <w:szCs w:val="22"/>
-        </w:rPr>
-        <w:t>use</w:t>
-      </w:r>
-      <w:r>
-        <w:rPr>
-          <w:sz w:val="22"/>
-          <w:szCs w:val="22"/>
-        </w:rPr>
-        <w:t xml:space="preserve"> Java</w:t>
-      </w:r>
-      <w:r>
-        <w:rPr>
-          <w:sz w:val="22"/>
-          <w:szCs w:val="22"/>
-        </w:rPr>
-        <w:t xml:space="preserve"> and implement </w:t>
-      </w:r>
-      <w:r>
-        <w:rPr>
-          <w:sz w:val="22"/>
-          <w:szCs w:val="22"/>
-        </w:rPr>
-        <w:t xml:space="preserve">foundational concepts of networking within the context </w:t>
-      </w:r>
-      <w:r>
-        <w:rPr>
-          <w:sz w:val="22"/>
-          <w:szCs w:val="22"/>
-        </w:rPr>
-        <w:t>mimicking a</w:t>
-      </w:r>
-      <w:r>
-        <w:rPr>
-          <w:sz w:val="22"/>
-          <w:szCs w:val="22"/>
-        </w:rPr>
-        <w:t xml:space="preserve"> </w:t>
-      </w:r>
-      <w:r>
-        <w:rPr>
-          <w:sz w:val="22"/>
-          <w:szCs w:val="22"/>
-        </w:rPr>
-        <w:t>real-world</w:t>
-      </w:r>
-      <w:r>
-        <w:rPr>
-          <w:sz w:val="22"/>
-          <w:szCs w:val="22"/>
-        </w:rPr>
-        <w:t xml:space="preserve"> application. Overall, the primary objective was to better understand the application of TCP and UDP within</w:t>
-      </w:r>
-      <w:r>
-        <w:rPr>
-          <w:sz w:val="22"/>
-          <w:szCs w:val="22"/>
-        </w:rPr>
-        <w:t xml:space="preserve"> </w:t>
-      </w:r>
-      <w:r>
-        <w:rPr>
-          <w:sz w:val="22"/>
-          <w:szCs w:val="22"/>
-        </w:rPr>
-        <w:t xml:space="preserve">the confines of a client-server architecture. The task encompassed the development of a robust client-server model capable of executing basic operations like PUT, GET, and DELETE on stored data, with the server running indefinitely until externally terminated. </w:t>
-      </w:r>
-      <w:r>
-        <w:rPr>
-          <w:sz w:val="22"/>
-          <w:szCs w:val="22"/>
-        </w:rPr>
-        <w:t xml:space="preserve">In addition, this included the </w:t>
-      </w:r>
-      <w:r>
-        <w:rPr>
-          <w:sz w:val="22"/>
-          <w:szCs w:val="22"/>
-        </w:rPr>
-        <w:t xml:space="preserve">development of a robust client capable of interacting with the server using command-line arguments to specify the hostname/IP, port, and protocol. This setup aimed to mirror real-world applications, stressing the importance of </w:t>
-      </w:r>
-      <w:r>
-        <w:rPr>
-          <w:sz w:val="22"/>
-          <w:szCs w:val="22"/>
-        </w:rPr>
-        <w:t xml:space="preserve">understanding, </w:t>
-      </w:r>
-      <w:r>
-        <w:rPr>
-          <w:sz w:val="22"/>
-          <w:szCs w:val="22"/>
-        </w:rPr>
-        <w:t>and implementing two distinct Layer 4 communication protocols within the same application framework.</w:t>
-      </w:r>
-      <w:r>
-        <w:rPr>
-          <w:sz w:val="22"/>
-          <w:szCs w:val="22"/>
-        </w:rPr>
-        <w:t xml:space="preserve"> </w:t>
-      </w:r>
-      <w:r>
-        <w:rPr>
-          <w:sz w:val="22"/>
-          <w:szCs w:val="22"/>
-        </w:rPr>
-        <w:t xml:space="preserve">This exercise emphasizes not just the technical implementation but also the reliability and error handling in network communication, such as managing timeouts and dealing with malformed packets, thereby </w:t>
-      </w:r>
-      <w:r>
-        <w:rPr>
-          <w:sz w:val="22"/>
-          <w:szCs w:val="22"/>
-        </w:rPr>
-        <w:t>demonstrating the</w:t>
-      </w:r>
-      <w:r>
-        <w:rPr>
-          <w:sz w:val="22"/>
-          <w:szCs w:val="22"/>
-        </w:rPr>
-        <w:t xml:space="preserve"> complexities of building networked systems in a professional setting.</w:t>
-      </w:r>
-      <w:r>
-        <w:rPr>
-          <w:sz w:val="22"/>
-          <w:szCs w:val="22"/>
-        </w:rPr>
-        <w:t xml:space="preserve"> These practices help ensure</w:t>
-      </w:r>
-      <w:r>
-        <w:rPr>
-          <w:sz w:val="22"/>
-          <w:szCs w:val="22"/>
-        </w:rPr>
-        <w:t xml:space="preserve"> data integrity, consistency, and reliability</w:t>
-      </w:r>
-      <w:r>
-        <w:rPr>
-          <w:sz w:val="22"/>
-          <w:szCs w:val="22"/>
-        </w:rPr>
-        <w:t xml:space="preserve"> through</w:t>
-      </w:r>
-      <w:r>
-        <w:rPr>
-          <w:sz w:val="22"/>
-          <w:szCs w:val="22"/>
-        </w:rPr>
-        <w:t xml:space="preserve"> error handling, and adherence to best practices in data management and communication protocols</w:t>
-      </w:r>
-      <w:r>
-        <w:rPr>
-          <w:sz w:val="22"/>
-          <w:szCs w:val="22"/>
-        </w:rPr>
-        <w:t xml:space="preserve">, which will be paramount in </w:t>
-      </w:r>
-      <w:r>
-        <w:rPr>
-          <w:sz w:val="22"/>
-          <w:szCs w:val="22"/>
-        </w:rPr>
-        <w:t>scalable network applications</w:t>
-      </w:r>
-      <w:r>
-        <w:rPr>
-          <w:sz w:val="22"/>
-          <w:szCs w:val="22"/>
-        </w:rPr>
-        <w:t>.</w:t>
-      </w:r>
-    </w:p>
-    <w:p>
-      <w:pPr>
-        <w:jc w:val="both"/>
-        <w:rPr>
-          <w:sz w:val="22"/>
-          <w:szCs w:val="22"/>
-        </w:rPr>
-      </w:pPr>
+        <w:t>This project was aimed at transitioning from a traditional TCP/UDP-based communication model to a more sophisticated Remote Procedure Call (RPC) framework utilizing Java RMI (Remote Method Invocation). The goal was to reimagine the key-value data store application, previously reliant on socket programming, into an architecture that leverages the Java RMI framework for network communications. This transition allowed for a deeper exploration of RPC mechanisms, offering insights into seamless, location-transparent method invocations that are crucial for distributed systems. The assignment tasked us with building a client-server model capable of executing PUT, GET, and DELETE operations on a data store, with the additional complexity of handling these operations concurrently across multiple client instances. The emphasis on Java RMI provided a valuable perspective on implementing distributed applications, highlighting the importance of interface-driven design, object serialization, and remote object lifecycle management. Furthermore, the requirement to incorporate multi-threading and mutual exclusion introduced practical challenges related to concurrency control, synchronization, and ensuring data consistency in a distributed environment.</w:t>
+      </w:r>
     </w:p>
     <w:p>
       <w:pPr>
@@ -307,71 +95,33 @@
           <w:sz w:val="22"/>
           <w:szCs w:val="22"/>
         </w:rPr>
-        <w:t>The process of developing</w:t>
-      </w:r>
-      <w:r>
-        <w:rPr>
-          <w:sz w:val="22"/>
-          <w:szCs w:val="22"/>
-        </w:rPr>
-        <w:t xml:space="preserve"> a single-server, key-value store capable of operating over both TCP and UDP protocols presented an intriguing blend of challenges and insights into network programming's nuances. </w:t>
-      </w:r>
-      <w:r>
-        <w:rPr>
-          <w:sz w:val="22"/>
-          <w:szCs w:val="22"/>
-        </w:rPr>
-        <w:t xml:space="preserve">Having come from a background with little Java and networking experience, I found this assignment to be extremely useful. </w:t>
-      </w:r>
-      <w:r>
-        <w:rPr>
-          <w:sz w:val="22"/>
-          <w:szCs w:val="22"/>
-        </w:rPr>
-        <w:t xml:space="preserve">This assignment was an </w:t>
-      </w:r>
-      <w:r>
-        <w:rPr>
-          <w:sz w:val="22"/>
-          <w:szCs w:val="22"/>
-        </w:rPr>
-        <w:t xml:space="preserve">effective </w:t>
-      </w:r>
-      <w:r>
-        <w:rPr>
-          <w:sz w:val="22"/>
-          <w:szCs w:val="22"/>
-        </w:rPr>
-        <w:t>exercise in applying theoretical knowledge to a practical scenario, necessitating a deep dive into Java's networking capabilities. My approach was to architect a flexible system</w:t>
-      </w:r>
-      <w:r>
-        <w:rPr>
-          <w:sz w:val="22"/>
-          <w:szCs w:val="22"/>
-        </w:rPr>
-        <w:t xml:space="preserve"> comprising a client-server architecture</w:t>
-      </w:r>
-      <w:r>
-        <w:rPr>
-          <w:sz w:val="22"/>
-          <w:szCs w:val="22"/>
-        </w:rPr>
-        <w:t xml:space="preserve"> that could seamlessly switch between the two protocols, emphasizing code reusability and modular design. </w:t>
-      </w:r>
-      <w:r>
-        <w:rPr>
-          <w:sz w:val="22"/>
-          <w:szCs w:val="22"/>
-        </w:rPr>
-        <w:t xml:space="preserve">I implemented a </w:t>
+        <w:t xml:space="preserve">Embarking on the development of an RMI-based key-value store presented a unique set of challenges, particularly in adapting to Java RMI's abstraction of network details and the paradigm shift from direct socket management to remote object invocation. My approach involved designing a system that not only facilitated remote method calls but also ensured thread safety and data consistency </w:t>
+      </w:r>
+      <w:proofErr w:type="gramStart"/>
+      <w:r>
+        <w:rPr>
+          <w:sz w:val="22"/>
+          <w:szCs w:val="22"/>
+        </w:rPr>
+        <w:t>through the use of</w:t>
+      </w:r>
+      <w:proofErr w:type="gramEnd"/>
+      <w:r>
+        <w:rPr>
+          <w:sz w:val="22"/>
+          <w:szCs w:val="22"/>
+        </w:rPr>
+        <w:t xml:space="preserve"> </w:t>
       </w:r>
       <w:proofErr w:type="spellStart"/>
       <w:r>
         <w:rPr>
-          <w:sz w:val="22"/>
-          <w:szCs w:val="22"/>
-        </w:rPr>
-        <w:t>ClientApp</w:t>
+          <w:i/>
+          <w:iCs/>
+          <w:sz w:val="22"/>
+          <w:szCs w:val="22"/>
+        </w:rPr>
+        <w:t>ConcurrentHashMap</w:t>
       </w:r>
       <w:proofErr w:type="spellEnd"/>
       <w:r>
@@ -379,133 +129,8 @@
           <w:sz w:val="22"/>
           <w:szCs w:val="22"/>
         </w:rPr>
-        <w:t xml:space="preserve"> class, that implemented a </w:t>
-      </w:r>
-      <w:proofErr w:type="spellStart"/>
-      <w:r>
-        <w:rPr>
-          <w:sz w:val="22"/>
-          <w:szCs w:val="22"/>
-        </w:rPr>
-        <w:t>TCPClient</w:t>
-      </w:r>
-      <w:proofErr w:type="spellEnd"/>
-      <w:r>
-        <w:rPr>
-          <w:sz w:val="22"/>
-          <w:szCs w:val="22"/>
-        </w:rPr>
-        <w:t xml:space="preserve"> and </w:t>
-      </w:r>
-      <w:proofErr w:type="spellStart"/>
-      <w:r>
-        <w:rPr>
-          <w:sz w:val="22"/>
-          <w:szCs w:val="22"/>
-        </w:rPr>
-        <w:t>UDPClient</w:t>
-      </w:r>
-      <w:proofErr w:type="spellEnd"/>
-      <w:r>
-        <w:rPr>
-          <w:sz w:val="22"/>
-          <w:szCs w:val="22"/>
-        </w:rPr>
-        <w:t xml:space="preserve"> that were abstracted from </w:t>
-      </w:r>
-      <w:proofErr w:type="spellStart"/>
-      <w:r>
-        <w:rPr>
-          <w:sz w:val="22"/>
-          <w:szCs w:val="22"/>
-        </w:rPr>
-        <w:t>AbstractClient</w:t>
-      </w:r>
-      <w:proofErr w:type="spellEnd"/>
-      <w:r>
-        <w:rPr>
-          <w:sz w:val="22"/>
-          <w:szCs w:val="22"/>
-        </w:rPr>
-        <w:t xml:space="preserve"> </w:t>
-      </w:r>
-      <w:proofErr w:type="spellStart"/>
-      <w:r>
-        <w:rPr>
-          <w:sz w:val="22"/>
-          <w:szCs w:val="22"/>
-        </w:rPr>
-        <w:t xml:space="preserve">class. </w:t>
-      </w:r>
-      <w:proofErr w:type="spellEnd"/>
-      <w:r>
-        <w:rPr>
-          <w:sz w:val="22"/>
-          <w:szCs w:val="22"/>
-        </w:rPr>
-        <w:t xml:space="preserve">From a server perspective, I implemented a </w:t>
-      </w:r>
-      <w:proofErr w:type="spellStart"/>
-      <w:r>
-        <w:rPr>
-          <w:sz w:val="22"/>
-          <w:szCs w:val="22"/>
-        </w:rPr>
-        <w:t>TCPHandler</w:t>
-      </w:r>
-      <w:proofErr w:type="spellEnd"/>
-      <w:r>
-        <w:rPr>
-          <w:sz w:val="22"/>
-          <w:szCs w:val="22"/>
-        </w:rPr>
-        <w:t xml:space="preserve"> and </w:t>
-      </w:r>
-      <w:proofErr w:type="spellStart"/>
-      <w:r>
-        <w:rPr>
-          <w:sz w:val="22"/>
-          <w:szCs w:val="22"/>
-        </w:rPr>
-        <w:t>UDPHander</w:t>
-      </w:r>
-      <w:proofErr w:type="spellEnd"/>
-      <w:r>
-        <w:rPr>
-          <w:sz w:val="22"/>
-          <w:szCs w:val="22"/>
-        </w:rPr>
-        <w:t xml:space="preserve"> classes. </w:t>
-      </w:r>
-      <w:r>
-        <w:rPr>
-          <w:sz w:val="22"/>
-          <w:szCs w:val="22"/>
-        </w:rPr>
-        <w:t>This decision led to the creation of a cohesive codebase where TCP and UDP functionalities shared common logic for handling key-value operations, while protocol-specific details were encapsulated within their respective modules.</w:t>
-      </w:r>
-      <w:r>
-        <w:rPr>
-          <w:sz w:val="22"/>
-          <w:szCs w:val="22"/>
-        </w:rPr>
-        <w:t xml:space="preserve"> </w:t>
-      </w:r>
-      <w:r>
-        <w:rPr>
-          <w:sz w:val="22"/>
-          <w:szCs w:val="22"/>
-        </w:rPr>
-        <w:t>One of the most enlightening aspects of this project was grappling with the inherent differences between TCP and UDP. Designing a robust communication protocol that could accommodate both the reliable, connection-oriented nature of TCP and the connectionless, potentially lossy characteristics of UDP was challenging. It required careful consideration of error handling, especially for UDP, where packet loss and ordering could not be taken for granted. Implementing a timeout mechanism for the client was another critical feature, highlighting the real-world necessity of dealing with network unreliability. Crafting this mechanism to gracefully handle server unresponsiveness without disrupting the user experience was a valuable lesson in building fault-tolerant systems.</w:t>
-      </w:r>
-    </w:p>
-    <w:p>
-      <w:pPr>
-        <w:rPr>
-          <w:sz w:val="22"/>
-          <w:szCs w:val="22"/>
-        </w:rPr>
-      </w:pPr>
+        <w:t xml:space="preserve"> for state management and careful synchronization. This project illuminated the stark differences between RPC and socket-based communication, especially the ease with which RMI allows for invoking methods on remote objects as if they were local.</w:t>
+      </w:r>
     </w:p>
     <w:p>
       <w:pPr>
@@ -515,105 +140,83 @@
           <w:szCs w:val="22"/>
         </w:rPr>
       </w:pPr>
-      <w:r>
-        <w:rPr>
-          <w:sz w:val="22"/>
-          <w:szCs w:val="22"/>
-        </w:rPr>
+    </w:p>
+    <w:p>
+      <w:pPr>
+        <w:jc w:val="both"/>
+        <w:rPr>
+          <w:sz w:val="22"/>
+          <w:szCs w:val="22"/>
+        </w:rPr>
+      </w:pPr>
+      <w:r>
+        <w:rPr>
+          <w:sz w:val="22"/>
+          <w:szCs w:val="22"/>
+        </w:rPr>
+        <w:t>One significant aspect of this project was grappling with the concurrency model necessitated by RMI's inherently multi-threaded nature. Implementing a thread pool to manage server-side request processing effectively demonstrated the nuances of concurrent programming, from managing resource contention to ensuring deadlock avoidance. This aspect of the project underscored the criticality of designing for scalability and reliability in distributed systems.</w:t>
+      </w:r>
+    </w:p>
+    <w:p>
+      <w:pPr>
+        <w:jc w:val="both"/>
+        <w:rPr>
+          <w:sz w:val="22"/>
+          <w:szCs w:val="22"/>
+        </w:rPr>
+      </w:pPr>
+    </w:p>
+    <w:p>
+      <w:pPr>
+        <w:jc w:val="both"/>
+        <w:rPr>
+          <w:sz w:val="22"/>
+          <w:szCs w:val="22"/>
+        </w:rPr>
+      </w:pPr>
+      <w:r>
+        <w:rPr>
+          <w:sz w:val="22"/>
+          <w:szCs w:val="22"/>
+        </w:rPr>
+        <w:t>Adopting RMI also highlighted the crucial role of interfaces in distributed object communication, underscoring the importance of clear, well-defined contracts between clients and servers. Moreover, the project was an excellent primer on the subtleties of Java's serialization mechanism, essential for RMI's under-the-hood operation but fraught with considerations around object compatibility and security. This was particularly useful for me as I am very new to Java.</w:t>
+      </w:r>
+    </w:p>
+    <w:p>
+      <w:pPr>
+        <w:jc w:val="both"/>
+        <w:rPr>
+          <w:sz w:val="22"/>
+          <w:szCs w:val="22"/>
+        </w:rPr>
+      </w:pPr>
+    </w:p>
+    <w:p>
+      <w:pPr>
+        <w:jc w:val="both"/>
+        <w:rPr>
+          <w:sz w:val="22"/>
+          <w:szCs w:val="22"/>
+        </w:rPr>
+      </w:pPr>
+      <w:r>
+        <w:rPr>
+          <w:sz w:val="22"/>
+          <w:szCs w:val="22"/>
+        </w:rPr>
+        <w:t>The introduction of mutual exclusion mechanisms to safeguard against concurrent access issues was particularly enlightening. It showcased the importance of synchronization in preserving data integrity and consistency across distributed systems. This project served as a comprehensive exploration of RMI, from the basics of setting up remote object registries to the complexities of ensuring robust, thread-safe communication across distributed components.</w:t>
+      </w:r>
+    </w:p>
+    <w:p>
+      <w:pPr>
+        <w:jc w:val="both"/>
+      </w:pPr>
+      <w:r>
         <w:lastRenderedPageBreak/>
-        <w:t xml:space="preserve">Additionally, the project underscored the importance of data integrity and validation. Devising a protocol to ensure that key-value pairs were accurately transmitted, received, and processed called for a meticulous design, particularly in parsing and handling requests. </w:t>
-      </w:r>
-      <w:r>
-        <w:rPr>
-          <w:sz w:val="22"/>
-          <w:szCs w:val="22"/>
-        </w:rPr>
-        <w:t xml:space="preserve">I found this to be challenging having had little Java experience prior to this assignment. It was very intriguing to learn how to apply this effectively. </w:t>
-      </w:r>
-      <w:r>
-        <w:rPr>
-          <w:sz w:val="22"/>
-          <w:szCs w:val="22"/>
-        </w:rPr>
-        <w:t>Encountering and resolving issues related to malformed packets and unexpected server behavior reinforced the need for comprehensive testing and validation strategies. This aspect of the project was a stark reminder of the complexities involved in network communication and the critical role of rigorous testing in developing reliable applications.</w:t>
-      </w:r>
-      <w:r>
-        <w:rPr>
-          <w:sz w:val="22"/>
-          <w:szCs w:val="22"/>
-        </w:rPr>
-        <w:t xml:space="preserve"> </w:t>
-      </w:r>
-      <w:r>
-        <w:rPr>
-          <w:sz w:val="22"/>
-          <w:szCs w:val="22"/>
-        </w:rPr>
-        <w:t xml:space="preserve">The most interesting part of this assignment at its core was using the Runnable class within Java, specifically in the </w:t>
-      </w:r>
-      <w:proofErr w:type="spellStart"/>
-      <w:r>
-        <w:rPr>
-          <w:sz w:val="22"/>
-          <w:szCs w:val="22"/>
-        </w:rPr>
-        <w:t>ServerApp</w:t>
-      </w:r>
-      <w:proofErr w:type="spellEnd"/>
-      <w:r>
-        <w:rPr>
-          <w:sz w:val="22"/>
-          <w:szCs w:val="22"/>
-        </w:rPr>
-        <w:t xml:space="preserve"> class, to implement two threads: one for TCP Handler and another for the UDP Handler. It took a considerable amount of time to understand the theory and language enough to create the sockets and foundational logic to implement the capability. In the end, it was rewarding to see theory translate to application. </w:t>
-      </w:r>
-      <w:r>
-        <w:rPr>
-          <w:sz w:val="22"/>
-          <w:szCs w:val="22"/>
-        </w:rPr>
-        <w:t xml:space="preserve">This project not only enhanced my technical skills in Java and network programming but also deepened my appreciation for the intricacies of building scalable, distributed systems. </w:t>
-      </w:r>
-      <w:r>
-        <w:rPr>
-          <w:sz w:val="22"/>
-          <w:szCs w:val="22"/>
-        </w:rPr>
-        <w:t xml:space="preserve">I look forward to expanding this code base further as we dive deeper into </w:t>
-      </w:r>
-      <w:r>
-        <w:rPr>
-          <w:sz w:val="22"/>
-          <w:szCs w:val="22"/>
-        </w:rPr>
-        <w:t xml:space="preserve">distributed </w:t>
-      </w:r>
-      <w:r>
-        <w:rPr>
-          <w:sz w:val="22"/>
-          <w:szCs w:val="22"/>
-        </w:rPr>
-        <w:t>systems.</w:t>
-      </w:r>
-    </w:p>
-    <w:p>
-      <w:pPr>
-        <w:jc w:val="both"/>
-        <w:rPr>
-          <w:sz w:val="22"/>
-          <w:szCs w:val="22"/>
-        </w:rPr>
-      </w:pPr>
-    </w:p>
-    <w:p>
-      <w:pPr>
-        <w:jc w:val="both"/>
-      </w:pPr>
-      <w:r>
         <w:fldChar w:fldCharType="begin"/>
       </w:r>
       <w:r>
-        <w:instrText xml:space="preserve"> INCLUDEPICTURE "https://documents.lucid.app/documents/3ebb8471-d333-4462-95dc-a2eca52848b1/pages/eyX-9zqHfna2?a=1017&amp;x=-393&amp;y=125&amp;w=1585&amp;h=749&amp;store=1&amp;accept=image%2F*&amp;auth=LCA%200f7ed72aad204f654d52610a8bfa578f91fb065189622ceb4d716665295a1f0e-ts%3D1707686840" \* MERGEFORMATINET </w:instrText>
+        <w:instrText xml:space="preserve"> INCLUDEPICTURE "https://documents.lucid.app/documents/3ebb8471-d333-4462-95dc-a2eca52848b1/pages/eyX-9zqHfna2?a=2488&amp;x=1270&amp;y=125&amp;w=1519&amp;h=749&amp;store=1&amp;accept=image%2F*&amp;auth=LCA%20bb41b8cc705fd74d4ac2f44639584a251d53b22dcad90ea14caf73c105ca97dc-ts%3D1710457022" \* MERGEFORMATINET </w:instrText>
       </w:r>
       <w:r>
         <w:fldChar w:fldCharType="separate"/>
@@ -623,10 +226,10 @@
           <w:noProof/>
         </w:rPr>
         <w:drawing>
-          <wp:inline distT="0" distB="0" distL="0" distR="0" wp14:anchorId="7C9B9194" wp14:editId="73357E63">
-            <wp:extent cx="5943600" cy="2810510"/>
-            <wp:effectExtent l="0" t="0" r="0" b="0"/>
-            <wp:docPr id="658578222" name="Picture 1" descr="A diagram of a software company&#10;&#10;Description automatically generated"/>
+          <wp:inline distT="0" distB="0" distL="0" distR="0" wp14:anchorId="5608A2A1" wp14:editId="72FBF305">
+            <wp:extent cx="4747613" cy="2342866"/>
+            <wp:effectExtent l="0" t="0" r="2540" b="0"/>
+            <wp:docPr id="2099402320" name="Picture 1" descr="A diagram of a key value&#10;&#10;Description automatically generated"/>
             <wp:cNvGraphicFramePr>
               <a:graphicFrameLocks xmlns:a="http://schemas.openxmlformats.org/drawingml/2006/main" noChangeAspect="1"/>
             </wp:cNvGraphicFramePr>
@@ -634,7 +237,7 @@
               <a:graphicData uri="http://schemas.openxmlformats.org/drawingml/2006/picture">
                 <pic:pic xmlns:pic="http://schemas.openxmlformats.org/drawingml/2006/picture">
                   <pic:nvPicPr>
-                    <pic:cNvPr id="658578222" name="Picture 1" descr="A diagram of a software company&#10;&#10;Description automatically generated"/>
+                    <pic:cNvPr id="2099402320" name="Picture 1" descr="A diagram of a key value&#10;&#10;Description automatically generated"/>
                     <pic:cNvPicPr>
                       <a:picLocks noChangeAspect="1" noChangeArrowheads="1"/>
                     </pic:cNvPicPr>
@@ -655,7 +258,7 @@
                   <pic:spPr bwMode="auto">
                     <a:xfrm>
                       <a:off x="0" y="0"/>
-                      <a:ext cx="5943600" cy="2810510"/>
+                      <a:ext cx="4768067" cy="2352960"/>
                     </a:xfrm>
                     <a:prstGeom prst="rect">
                       <a:avLst/>
@@ -677,20 +280,6 @@
     </w:p>
     <w:p>
       <w:pPr>
-        <w:jc w:val="both"/>
-      </w:pPr>
-    </w:p>
-    <w:p>
-      <w:pPr>
-        <w:jc w:val="both"/>
-        <w:rPr>
-          <w:sz w:val="22"/>
-          <w:szCs w:val="22"/>
-        </w:rPr>
-      </w:pPr>
-    </w:p>
-    <w:p>
-      <w:pPr>
         <w:rPr>
           <w:sz w:val="22"/>
           <w:szCs w:val="22"/>
@@ -726,32 +315,49 @@
     </w:p>
     <w:p>
       <w:pPr>
-        <w:jc w:val="both"/>
-        <w:rPr>
-          <w:sz w:val="22"/>
-          <w:szCs w:val="22"/>
-        </w:rPr>
-      </w:pPr>
-      <w:r>
-        <w:rPr>
-          <w:sz w:val="22"/>
-          <w:szCs w:val="22"/>
-        </w:rPr>
-        <w:t>One example of a practical application of this system is in the field I currently work within: the pharmaceutical manufacturing domain. This could be applied within a manufacturing perspective, specifically for Internet of Things (IoT) in which multiple systems transmit data within the network to a centralized server. TCP can be used for applications where data integrity and delivery are crucial such as for data regulated by the FDA. On the other hand, UDP can be used for non-critical data flow in which speed is prioritized over reliability.</w:t>
-      </w:r>
-    </w:p>
-    <w:p>
-      <w:pPr>
-        <w:rPr>
-          <w:sz w:val="22"/>
-          <w:szCs w:val="22"/>
-        </w:rPr>
-      </w:pPr>
+        <w:rPr>
+          <w:sz w:val="22"/>
+          <w:szCs w:val="22"/>
+        </w:rPr>
+      </w:pPr>
+      <w:r>
+        <w:rPr>
+          <w:sz w:val="22"/>
+          <w:szCs w:val="22"/>
+        </w:rPr>
+        <w:t>One example of a real use case of an RPC-based system is for a facilitate real-time patient monitoring and data analysis in clinical trials. This system would enable seamless communication between various distributed components, such as data collection devices (wearables, medical instruments), data processing services, and analytical dashboards.</w:t>
+      </w:r>
+    </w:p>
+    <w:p>
+      <w:pPr>
+        <w:rPr>
+          <w:sz w:val="22"/>
+          <w:szCs w:val="22"/>
+        </w:rPr>
+      </w:pPr>
+    </w:p>
+    <w:p>
+      <w:pPr>
+        <w:rPr>
+          <w:sz w:val="22"/>
+          <w:szCs w:val="22"/>
+        </w:rPr>
+      </w:pPr>
+      <w:r>
+        <w:rPr>
+          <w:sz w:val="22"/>
+          <w:szCs w:val="22"/>
+        </w:rPr>
+        <w:t>Leveraging RPC for real-time patient monitoring and data analysis in clinical trials can significantly enhance the efficiency, reliability, and scalability of trial data management systems. By facilitating seamless and secure communication between distributed components, RPC-based systems can accelerate the pace of clinical trials, ensuring faster time-to-market for critical healthcare innovations.</w:t>
+      </w:r>
     </w:p>
     <w:sectPr>
-      <w:headerReference w:type="default" r:id="rId7"/>
-      <w:footerReference w:type="even" r:id="rId8"/>
-      <w:footerReference w:type="default" r:id="rId9"/>
+      <w:headerReference w:type="even" r:id="rId7"/>
+      <w:headerReference w:type="default" r:id="rId8"/>
+      <w:footerReference w:type="even" r:id="rId9"/>
+      <w:footerReference w:type="default" r:id="rId10"/>
+      <w:headerReference w:type="first" r:id="rId11"/>
+      <w:footerReference w:type="first" r:id="rId12"/>
       <w:pgSz w:w="12240" w:h="15840"/>
       <w:pgMar w:top="1440" w:right="1440" w:bottom="1440" w:left="1440" w:header="720" w:footer="720" w:gutter="0"/>
       <w:cols w:space="720"/>
@@ -895,6 +501,16 @@
 </w:ftr>
 </file>
 
+<file path=word/footer3.xml><?xml version="1.0" encoding="utf-8"?>
+<w:ftr xmlns:wpc="http://schemas.microsoft.com/office/word/2010/wordprocessingCanvas" xmlns:cx="http://schemas.microsoft.com/office/drawing/2014/chartex" xmlns:cx1="http://schemas.microsoft.com/office/drawing/2015/9/8/chartex" xmlns:cx2="http://schemas.microsoft.com/office/drawing/2015/10/21/chartex" xmlns:cx3="http://schemas.microsoft.com/office/drawing/2016/5/9/chartex" xmlns:cx4="http://schemas.microsoft.com/office/drawing/2016/5/10/chartex" xmlns:cx5="http://schemas.microsoft.com/office/drawing/2016/5/11/chartex" xmlns:cx6="http://schemas.microsoft.com/office/drawing/2016/5/12/chartex" xmlns:cx7="http://schemas.microsoft.com/office/drawing/2016/5/13/chartex" xmlns:cx8="http://schemas.microsoft.com/office/drawing/2016/5/14/chartex" xmlns:mc="http://schemas.openxmlformats.org/markup-compatibility/2006" xmlns:aink="http://schemas.microsoft.com/office/drawing/2016/ink" xmlns:am3d="http://schemas.microsoft.com/office/drawing/2017/model3d" xmlns:o="urn:schemas-microsoft-com:office:office" xmlns:oel="http://schemas.microsoft.com/office/2019/extlst" xmlns:r="http://schemas.openxmlformats.org/officeDocument/2006/relationships" xmlns:m="http://schemas.openxmlformats.org/officeDocument/2006/math" xmlns:v="urn:schemas-microsoft-com:vml" xmlns:wp14="http://schemas.microsoft.com/office/word/2010/wordprocessingDrawing" xmlns:wp="http://schemas.openxmlformats.org/drawingml/2006/wordprocessingDrawing" xmlns:w10="urn:schemas-microsoft-com:office:word" xmlns:w="http://schemas.openxmlformats.org/wordprocessingml/2006/main" xmlns:w14="http://schemas.microsoft.com/office/word/2010/wordml" xmlns:w15="http://schemas.microsoft.com/office/word/2012/wordml" xmlns:w16cex="http://schemas.microsoft.com/office/word/2018/wordml/cex" xmlns:w16cid="http://schemas.microsoft.com/office/word/2016/wordml/cid" xmlns:w16="http://schemas.microsoft.com/office/word/2018/wordml" xmlns:w16sdtdh="http://schemas.microsoft.com/office/word/2020/wordml/sdtdatahash" xmlns:w16se="http://schemas.microsoft.com/office/word/2015/wordml/symex" xmlns:wpg="http://schemas.microsoft.com/office/word/2010/wordprocessingGroup" xmlns:wpi="http://schemas.microsoft.com/office/word/2010/wordprocessingInk" xmlns:wne="http://schemas.microsoft.com/office/word/2006/wordml" xmlns:wps="http://schemas.microsoft.com/office/word/2010/wordprocessingShape" mc:Ignorable="w14 w15 w16se w16cid w16 w16cex w16sdtdh wp14">
+  <w:p>
+    <w:pPr>
+      <w:pStyle w:val="Footer"/>
+    </w:pPr>
+  </w:p>
+</w:ftr>
+</file>
+
 <file path=word/footnotes.xml><?xml version="1.0" encoding="utf-8"?>
 <w:footnotes xmlns:wpc="http://schemas.microsoft.com/office/word/2010/wordprocessingCanvas" xmlns:cx="http://schemas.microsoft.com/office/drawing/2014/chartex" xmlns:cx1="http://schemas.microsoft.com/office/drawing/2015/9/8/chartex" xmlns:cx2="http://schemas.microsoft.com/office/drawing/2015/10/21/chartex" xmlns:cx3="http://schemas.microsoft.com/office/drawing/2016/5/9/chartex" xmlns:cx4="http://schemas.microsoft.com/office/drawing/2016/5/10/chartex" xmlns:cx5="http://schemas.microsoft.com/office/drawing/2016/5/11/chartex" xmlns:cx6="http://schemas.microsoft.com/office/drawing/2016/5/12/chartex" xmlns:cx7="http://schemas.microsoft.com/office/drawing/2016/5/13/chartex" xmlns:cx8="http://schemas.microsoft.com/office/drawing/2016/5/14/chartex" xmlns:mc="http://schemas.openxmlformats.org/markup-compatibility/2006" xmlns:aink="http://schemas.microsoft.com/office/drawing/2016/ink" xmlns:am3d="http://schemas.microsoft.com/office/drawing/2017/model3d" xmlns:o="urn:schemas-microsoft-com:office:office" xmlns:oel="http://schemas.microsoft.com/office/2019/extlst" xmlns:r="http://schemas.openxmlformats.org/officeDocument/2006/relationships" xmlns:m="http://schemas.openxmlformats.org/officeDocument/2006/math" xmlns:v="urn:schemas-microsoft-com:vml" xmlns:wp14="http://schemas.microsoft.com/office/word/2010/wordprocessingDrawing" xmlns:wp="http://schemas.openxmlformats.org/drawingml/2006/wordprocessingDrawing" xmlns:w10="urn:schemas-microsoft-com:office:word" xmlns:w="http://schemas.openxmlformats.org/wordprocessingml/2006/main" xmlns:w14="http://schemas.microsoft.com/office/word/2010/wordml" xmlns:w15="http://schemas.microsoft.com/office/word/2012/wordml" xmlns:w16cex="http://schemas.microsoft.com/office/word/2018/wordml/cex" xmlns:w16cid="http://schemas.microsoft.com/office/word/2016/wordml/cid" xmlns:w16="http://schemas.microsoft.com/office/word/2018/wordml" xmlns:w16sdtdh="http://schemas.microsoft.com/office/word/2020/wordml/sdtdatahash" xmlns:w16se="http://schemas.microsoft.com/office/word/2015/wordml/symex" xmlns:wpg="http://schemas.microsoft.com/office/word/2010/wordprocessingGroup" xmlns:wpi="http://schemas.microsoft.com/office/word/2010/wordprocessingInk" xmlns:wne="http://schemas.microsoft.com/office/word/2006/wordml" xmlns:wps="http://schemas.microsoft.com/office/word/2010/wordprocessingShape" mc:Ignorable="w14 w15 w16se w16cid w16 w16cex w16sdtdh wp14">
   <w:footnote w:type="separator" w:id="-1">
@@ -920,8 +536,21 @@
     <w:pPr>
       <w:pStyle w:val="Header"/>
     </w:pPr>
-    <w:r>
-      <w:t>Project 1</w:t>
+  </w:p>
+</w:hdr>
+</file>
+
+<file path=word/header2.xml><?xml version="1.0" encoding="utf-8"?>
+<w:hdr xmlns:wpc="http://schemas.microsoft.com/office/word/2010/wordprocessingCanvas" xmlns:cx="http://schemas.microsoft.com/office/drawing/2014/chartex" xmlns:cx1="http://schemas.microsoft.com/office/drawing/2015/9/8/chartex" xmlns:cx2="http://schemas.microsoft.com/office/drawing/2015/10/21/chartex" xmlns:cx3="http://schemas.microsoft.com/office/drawing/2016/5/9/chartex" xmlns:cx4="http://schemas.microsoft.com/office/drawing/2016/5/10/chartex" xmlns:cx5="http://schemas.microsoft.com/office/drawing/2016/5/11/chartex" xmlns:cx6="http://schemas.microsoft.com/office/drawing/2016/5/12/chartex" xmlns:cx7="http://schemas.microsoft.com/office/drawing/2016/5/13/chartex" xmlns:cx8="http://schemas.microsoft.com/office/drawing/2016/5/14/chartex" xmlns:mc="http://schemas.openxmlformats.org/markup-compatibility/2006" xmlns:aink="http://schemas.microsoft.com/office/drawing/2016/ink" xmlns:am3d="http://schemas.microsoft.com/office/drawing/2017/model3d" xmlns:o="urn:schemas-microsoft-com:office:office" xmlns:oel="http://schemas.microsoft.com/office/2019/extlst" xmlns:r="http://schemas.openxmlformats.org/officeDocument/2006/relationships" xmlns:m="http://schemas.openxmlformats.org/officeDocument/2006/math" xmlns:v="urn:schemas-microsoft-com:vml" xmlns:wp14="http://schemas.microsoft.com/office/word/2010/wordprocessingDrawing" xmlns:wp="http://schemas.openxmlformats.org/drawingml/2006/wordprocessingDrawing" xmlns:w10="urn:schemas-microsoft-com:office:word" xmlns:w="http://schemas.openxmlformats.org/wordprocessingml/2006/main" xmlns:w14="http://schemas.microsoft.com/office/word/2010/wordml" xmlns:w15="http://schemas.microsoft.com/office/word/2012/wordml" xmlns:w16cex="http://schemas.microsoft.com/office/word/2018/wordml/cex" xmlns:w16cid="http://schemas.microsoft.com/office/word/2016/wordml/cid" xmlns:w16="http://schemas.microsoft.com/office/word/2018/wordml" xmlns:w16sdtdh="http://schemas.microsoft.com/office/word/2020/wordml/sdtdatahash" xmlns:w16se="http://schemas.microsoft.com/office/word/2015/wordml/symex" xmlns:wpg="http://schemas.microsoft.com/office/word/2010/wordprocessingGroup" xmlns:wpi="http://schemas.microsoft.com/office/word/2010/wordprocessingInk" xmlns:wne="http://schemas.microsoft.com/office/word/2006/wordml" xmlns:wps="http://schemas.microsoft.com/office/word/2010/wordprocessingShape" mc:Ignorable="w14 w15 w16se w16cid w16 w16cex w16sdtdh wp14">
+  <w:p>
+    <w:pPr>
+      <w:pStyle w:val="Header"/>
+    </w:pPr>
+    <w:r>
+      <w:t xml:space="preserve">Project </w:t>
+    </w:r>
+    <w:r>
+      <w:t>2</w:t>
     </w:r>
     <w:r>
       <w:tab/>
@@ -949,7 +578,18 @@
     </w:r>
     <w:r>
       <w:tab/>
-      <w:t>Feb-11-2024</w:t>
+    </w:r>
+    <w:r>
+      <w:t>Mar</w:t>
+    </w:r>
+    <w:r>
+      <w:t>-1</w:t>
+    </w:r>
+    <w:r>
+      <w:t>0</w:t>
+    </w:r>
+    <w:r>
+      <w:t>-2024</w:t>
     </w:r>
   </w:p>
   <w:p>
@@ -963,9 +603,25 @@
     </w:pPr>
     <w:r>
       <w:tab/>
-      <w:t>Project 1 Executive Summary:</w:t>
+      <w:t xml:space="preserve">Project </w:t>
+    </w:r>
+    <w:r>
+      <w:t>2</w:t>
+    </w:r>
+    <w:r>
+      <w:t xml:space="preserve"> Executive Summary:</w:t>
     </w:r>
   </w:p>
+  <w:p>
+    <w:pPr>
+      <w:pStyle w:val="Header"/>
+    </w:pPr>
+  </w:p>
+</w:hdr>
+</file>
+
+<file path=word/header3.xml><?xml version="1.0" encoding="utf-8"?>
+<w:hdr xmlns:wpc="http://schemas.microsoft.com/office/word/2010/wordprocessingCanvas" xmlns:cx="http://schemas.microsoft.com/office/drawing/2014/chartex" xmlns:cx1="http://schemas.microsoft.com/office/drawing/2015/9/8/chartex" xmlns:cx2="http://schemas.microsoft.com/office/drawing/2015/10/21/chartex" xmlns:cx3="http://schemas.microsoft.com/office/drawing/2016/5/9/chartex" xmlns:cx4="http://schemas.microsoft.com/office/drawing/2016/5/10/chartex" xmlns:cx5="http://schemas.microsoft.com/office/drawing/2016/5/11/chartex" xmlns:cx6="http://schemas.microsoft.com/office/drawing/2016/5/12/chartex" xmlns:cx7="http://schemas.microsoft.com/office/drawing/2016/5/13/chartex" xmlns:cx8="http://schemas.microsoft.com/office/drawing/2016/5/14/chartex" xmlns:mc="http://schemas.openxmlformats.org/markup-compatibility/2006" xmlns:aink="http://schemas.microsoft.com/office/drawing/2016/ink" xmlns:am3d="http://schemas.microsoft.com/office/drawing/2017/model3d" xmlns:o="urn:schemas-microsoft-com:office:office" xmlns:oel="http://schemas.microsoft.com/office/2019/extlst" xmlns:r="http://schemas.openxmlformats.org/officeDocument/2006/relationships" xmlns:m="http://schemas.openxmlformats.org/officeDocument/2006/math" xmlns:v="urn:schemas-microsoft-com:vml" xmlns:wp14="http://schemas.microsoft.com/office/word/2010/wordprocessingDrawing" xmlns:wp="http://schemas.openxmlformats.org/drawingml/2006/wordprocessingDrawing" xmlns:w10="urn:schemas-microsoft-com:office:word" xmlns:w="http://schemas.openxmlformats.org/wordprocessingml/2006/main" xmlns:w14="http://schemas.microsoft.com/office/word/2010/wordml" xmlns:w15="http://schemas.microsoft.com/office/word/2012/wordml" xmlns:w16cex="http://schemas.microsoft.com/office/word/2018/wordml/cex" xmlns:w16cid="http://schemas.microsoft.com/office/word/2016/wordml/cid" xmlns:w16="http://schemas.microsoft.com/office/word/2018/wordml" xmlns:w16sdtdh="http://schemas.microsoft.com/office/word/2020/wordml/sdtdatahash" xmlns:w16se="http://schemas.microsoft.com/office/word/2015/wordml/symex" xmlns:wpg="http://schemas.microsoft.com/office/word/2010/wordprocessingGroup" xmlns:wpi="http://schemas.microsoft.com/office/word/2010/wordprocessingInk" xmlns:wne="http://schemas.microsoft.com/office/word/2006/wordml" xmlns:wps="http://schemas.microsoft.com/office/word/2010/wordprocessingShape" mc:Ignorable="w14 w15 w16se w16cid w16 w16cex w16sdtdh wp14">
   <w:p>
     <w:pPr>
       <w:pStyle w:val="Header"/>

</xml_diff>

<commit_message>
added exec summary pdf
</commit_message>
<xml_diff>
--- a/Executive Summary.docx
+++ b/Executive Summary.docx
@@ -33,6 +33,7 @@
     </w:p>
     <w:p>
       <w:pPr>
+        <w:jc w:val="both"/>
         <w:rPr>
           <w:sz w:val="20"/>
           <w:szCs w:val="20"/>
@@ -82,19 +83,35 @@
           <w:sz w:val="20"/>
           <w:szCs w:val="20"/>
         </w:rPr>
-        <w:t xml:space="preserve"> and all replicas remain in sync. The assumption here is that server failures are unlikely, and thus, the focus is on the correct implementation of the 2PC protocol, including timeout mechanisms to handle potential stalls in the commit process.</w:t>
-      </w:r>
-    </w:p>
-    <w:p>
-      <w:pPr>
-        <w:rPr>
-          <w:sz w:val="20"/>
-          <w:szCs w:val="20"/>
-        </w:rPr>
-      </w:pPr>
-    </w:p>
-    <w:p>
-      <w:pPr>
+        <w:t xml:space="preserve"> and all replicas remain in sync. The assumption here is that server failures are unlikely, </w:t>
+      </w:r>
+      <w:r>
+        <w:rPr>
+          <w:sz w:val="20"/>
+          <w:szCs w:val="20"/>
+        </w:rPr>
+        <w:t xml:space="preserve">so </w:t>
+      </w:r>
+      <w:r>
+        <w:rPr>
+          <w:sz w:val="20"/>
+          <w:szCs w:val="20"/>
+        </w:rPr>
+        <w:t>the focus is on the correct implementation of the 2PC protocol, including timeout mechanisms to handle potential stalls in the commit process.</w:t>
+      </w:r>
+    </w:p>
+    <w:p>
+      <w:pPr>
+        <w:jc w:val="both"/>
+        <w:rPr>
+          <w:sz w:val="20"/>
+          <w:szCs w:val="20"/>
+        </w:rPr>
+      </w:pPr>
+    </w:p>
+    <w:p>
+      <w:pPr>
+        <w:jc w:val="both"/>
         <w:rPr>
           <w:b/>
           <w:bCs/>
@@ -114,6 +131,7 @@
     </w:p>
     <w:p>
       <w:pPr>
+        <w:jc w:val="both"/>
         <w:rPr>
           <w:sz w:val="20"/>
           <w:szCs w:val="20"/>
@@ -246,14 +264,16 @@
     </w:p>
     <w:p>
       <w:pPr>
-        <w:rPr>
-          <w:sz w:val="20"/>
-          <w:szCs w:val="20"/>
-        </w:rPr>
-      </w:pPr>
-    </w:p>
-    <w:p>
-      <w:pPr>
+        <w:jc w:val="both"/>
+        <w:rPr>
+          <w:sz w:val="20"/>
+          <w:szCs w:val="20"/>
+        </w:rPr>
+      </w:pPr>
+    </w:p>
+    <w:p>
+      <w:pPr>
+        <w:jc w:val="both"/>
         <w:rPr>
           <w:b/>
           <w:bCs/>
@@ -273,14 +293,16 @@
     </w:p>
     <w:p>
       <w:pPr>
-        <w:rPr>
-          <w:sz w:val="20"/>
-          <w:szCs w:val="20"/>
-        </w:rPr>
-      </w:pPr>
-    </w:p>
-    <w:p>
-      <w:pPr>
+        <w:jc w:val="both"/>
+        <w:rPr>
+          <w:sz w:val="20"/>
+          <w:szCs w:val="20"/>
+        </w:rPr>
+      </w:pPr>
+    </w:p>
+    <w:p>
+      <w:pPr>
+        <w:jc w:val="both"/>
         <w:rPr>
           <w:sz w:val="20"/>
           <w:szCs w:val="20"/>
@@ -323,12 +345,9 @@
       </w:r>
     </w:p>
     <w:sectPr>
-      <w:headerReference w:type="even" r:id="rId6"/>
-      <w:headerReference w:type="default" r:id="rId7"/>
-      <w:footerReference w:type="even" r:id="rId8"/>
-      <w:footerReference w:type="default" r:id="rId9"/>
-      <w:headerReference w:type="first" r:id="rId10"/>
-      <w:footerReference w:type="first" r:id="rId11"/>
+      <w:headerReference w:type="default" r:id="rId6"/>
+      <w:footerReference w:type="even" r:id="rId7"/>
+      <w:footerReference w:type="default" r:id="rId8"/>
       <w:pgSz w:w="12240" w:h="15840"/>
       <w:pgMar w:top="1440" w:right="1440" w:bottom="1440" w:left="1440" w:header="720" w:footer="720" w:gutter="0"/>
       <w:cols w:space="720"/>
@@ -472,16 +491,6 @@
 </w:ftr>
 </file>
 
-<file path=word/footer3.xml><?xml version="1.0" encoding="utf-8"?>
-<w:ftr xmlns:wpc="http://schemas.microsoft.com/office/word/2010/wordprocessingCanvas" xmlns:cx="http://schemas.microsoft.com/office/drawing/2014/chartex" xmlns:cx1="http://schemas.microsoft.com/office/drawing/2015/9/8/chartex" xmlns:cx2="http://schemas.microsoft.com/office/drawing/2015/10/21/chartex" xmlns:cx3="http://schemas.microsoft.com/office/drawing/2016/5/9/chartex" xmlns:cx4="http://schemas.microsoft.com/office/drawing/2016/5/10/chartex" xmlns:cx5="http://schemas.microsoft.com/office/drawing/2016/5/11/chartex" xmlns:cx6="http://schemas.microsoft.com/office/drawing/2016/5/12/chartex" xmlns:cx7="http://schemas.microsoft.com/office/drawing/2016/5/13/chartex" xmlns:cx8="http://schemas.microsoft.com/office/drawing/2016/5/14/chartex" xmlns:mc="http://schemas.openxmlformats.org/markup-compatibility/2006" xmlns:aink="http://schemas.microsoft.com/office/drawing/2016/ink" xmlns:am3d="http://schemas.microsoft.com/office/drawing/2017/model3d" xmlns:o="urn:schemas-microsoft-com:office:office" xmlns:oel="http://schemas.microsoft.com/office/2019/extlst" xmlns:r="http://schemas.openxmlformats.org/officeDocument/2006/relationships" xmlns:m="http://schemas.openxmlformats.org/officeDocument/2006/math" xmlns:v="urn:schemas-microsoft-com:vml" xmlns:wp14="http://schemas.microsoft.com/office/word/2010/wordprocessingDrawing" xmlns:wp="http://schemas.openxmlformats.org/drawingml/2006/wordprocessingDrawing" xmlns:w10="urn:schemas-microsoft-com:office:word" xmlns:w="http://schemas.openxmlformats.org/wordprocessingml/2006/main" xmlns:w14="http://schemas.microsoft.com/office/word/2010/wordml" xmlns:w15="http://schemas.microsoft.com/office/word/2012/wordml" xmlns:w16cex="http://schemas.microsoft.com/office/word/2018/wordml/cex" xmlns:w16cid="http://schemas.microsoft.com/office/word/2016/wordml/cid" xmlns:w16="http://schemas.microsoft.com/office/word/2018/wordml" xmlns:w16sdtdh="http://schemas.microsoft.com/office/word/2020/wordml/sdtdatahash" xmlns:w16se="http://schemas.microsoft.com/office/word/2015/wordml/symex" xmlns:wpg="http://schemas.microsoft.com/office/word/2010/wordprocessingGroup" xmlns:wpi="http://schemas.microsoft.com/office/word/2010/wordprocessingInk" xmlns:wne="http://schemas.microsoft.com/office/word/2006/wordml" xmlns:wps="http://schemas.microsoft.com/office/word/2010/wordprocessingShape" mc:Ignorable="w14 w15 w16se w16cid w16 w16cex w16sdtdh wp14">
-  <w:p>
-    <w:pPr>
-      <w:pStyle w:val="Footer"/>
-    </w:pPr>
-  </w:p>
-</w:ftr>
-</file>
-
 <file path=word/footnotes.xml><?xml version="1.0" encoding="utf-8"?>
 <w:footnotes xmlns:wpc="http://schemas.microsoft.com/office/word/2010/wordprocessingCanvas" xmlns:cx="http://schemas.microsoft.com/office/drawing/2014/chartex" xmlns:cx1="http://schemas.microsoft.com/office/drawing/2015/9/8/chartex" xmlns:cx2="http://schemas.microsoft.com/office/drawing/2015/10/21/chartex" xmlns:cx3="http://schemas.microsoft.com/office/drawing/2016/5/9/chartex" xmlns:cx4="http://schemas.microsoft.com/office/drawing/2016/5/10/chartex" xmlns:cx5="http://schemas.microsoft.com/office/drawing/2016/5/11/chartex" xmlns:cx6="http://schemas.microsoft.com/office/drawing/2016/5/12/chartex" xmlns:cx7="http://schemas.microsoft.com/office/drawing/2016/5/13/chartex" xmlns:cx8="http://schemas.microsoft.com/office/drawing/2016/5/14/chartex" xmlns:mc="http://schemas.openxmlformats.org/markup-compatibility/2006" xmlns:aink="http://schemas.microsoft.com/office/drawing/2016/ink" xmlns:am3d="http://schemas.microsoft.com/office/drawing/2017/model3d" xmlns:o="urn:schemas-microsoft-com:office:office" xmlns:oel="http://schemas.microsoft.com/office/2019/extlst" xmlns:r="http://schemas.openxmlformats.org/officeDocument/2006/relationships" xmlns:m="http://schemas.openxmlformats.org/officeDocument/2006/math" xmlns:v="urn:schemas-microsoft-com:vml" xmlns:wp14="http://schemas.microsoft.com/office/word/2010/wordprocessingDrawing" xmlns:wp="http://schemas.openxmlformats.org/drawingml/2006/wordprocessingDrawing" xmlns:w10="urn:schemas-microsoft-com:office:word" xmlns:w="http://schemas.openxmlformats.org/wordprocessingml/2006/main" xmlns:w14="http://schemas.microsoft.com/office/word/2010/wordml" xmlns:w15="http://schemas.microsoft.com/office/word/2012/wordml" xmlns:w16cex="http://schemas.microsoft.com/office/word/2018/wordml/cex" xmlns:w16cid="http://schemas.microsoft.com/office/word/2016/wordml/cid" xmlns:w16="http://schemas.microsoft.com/office/word/2018/wordml" xmlns:w16sdtdh="http://schemas.microsoft.com/office/word/2020/wordml/sdtdatahash" xmlns:w16se="http://schemas.microsoft.com/office/word/2015/wordml/symex" xmlns:wpg="http://schemas.microsoft.com/office/word/2010/wordprocessingGroup" xmlns:wpi="http://schemas.microsoft.com/office/word/2010/wordprocessingInk" xmlns:wne="http://schemas.microsoft.com/office/word/2006/wordml" xmlns:wps="http://schemas.microsoft.com/office/word/2010/wordprocessingShape" mc:Ignorable="w14 w15 w16se w16cid w16 w16cex w16sdtdh wp14">
   <w:footnote w:type="separator" w:id="-1">
@@ -507,21 +516,11 @@
     <w:pPr>
       <w:pStyle w:val="Header"/>
     </w:pPr>
-  </w:p>
-</w:hdr>
-</file>
-
-<file path=word/header2.xml><?xml version="1.0" encoding="utf-8"?>
-<w:hdr xmlns:wpc="http://schemas.microsoft.com/office/word/2010/wordprocessingCanvas" xmlns:cx="http://schemas.microsoft.com/office/drawing/2014/chartex" xmlns:cx1="http://schemas.microsoft.com/office/drawing/2015/9/8/chartex" xmlns:cx2="http://schemas.microsoft.com/office/drawing/2015/10/21/chartex" xmlns:cx3="http://schemas.microsoft.com/office/drawing/2016/5/9/chartex" xmlns:cx4="http://schemas.microsoft.com/office/drawing/2016/5/10/chartex" xmlns:cx5="http://schemas.microsoft.com/office/drawing/2016/5/11/chartex" xmlns:cx6="http://schemas.microsoft.com/office/drawing/2016/5/12/chartex" xmlns:cx7="http://schemas.microsoft.com/office/drawing/2016/5/13/chartex" xmlns:cx8="http://schemas.microsoft.com/office/drawing/2016/5/14/chartex" xmlns:mc="http://schemas.openxmlformats.org/markup-compatibility/2006" xmlns:aink="http://schemas.microsoft.com/office/drawing/2016/ink" xmlns:am3d="http://schemas.microsoft.com/office/drawing/2017/model3d" xmlns:o="urn:schemas-microsoft-com:office:office" xmlns:oel="http://schemas.microsoft.com/office/2019/extlst" xmlns:r="http://schemas.openxmlformats.org/officeDocument/2006/relationships" xmlns:m="http://schemas.openxmlformats.org/officeDocument/2006/math" xmlns:v="urn:schemas-microsoft-com:vml" xmlns:wp14="http://schemas.microsoft.com/office/word/2010/wordprocessingDrawing" xmlns:wp="http://schemas.openxmlformats.org/drawingml/2006/wordprocessingDrawing" xmlns:w10="urn:schemas-microsoft-com:office:word" xmlns:w="http://schemas.openxmlformats.org/wordprocessingml/2006/main" xmlns:w14="http://schemas.microsoft.com/office/word/2010/wordml" xmlns:w15="http://schemas.microsoft.com/office/word/2012/wordml" xmlns:w16cex="http://schemas.microsoft.com/office/word/2018/wordml/cex" xmlns:w16cid="http://schemas.microsoft.com/office/word/2016/wordml/cid" xmlns:w16="http://schemas.microsoft.com/office/word/2018/wordml" xmlns:w16sdtdh="http://schemas.microsoft.com/office/word/2020/wordml/sdtdatahash" xmlns:w16se="http://schemas.microsoft.com/office/word/2015/wordml/symex" xmlns:wpg="http://schemas.microsoft.com/office/word/2010/wordprocessingGroup" xmlns:wpi="http://schemas.microsoft.com/office/word/2010/wordprocessingInk" xmlns:wne="http://schemas.microsoft.com/office/word/2006/wordml" xmlns:wps="http://schemas.microsoft.com/office/word/2010/wordprocessingShape" mc:Ignorable="w14 w15 w16se w16cid w16 w16cex w16sdtdh wp14">
-  <w:p>
-    <w:pPr>
-      <w:pStyle w:val="Header"/>
-    </w:pPr>
     <w:r>
       <w:t xml:space="preserve">Project </w:t>
     </w:r>
     <w:r>
-      <w:t>2</w:t>
+      <w:t>3</w:t>
     </w:r>
     <w:r>
       <w:tab/>
@@ -551,16 +550,16 @@
       <w:tab/>
     </w:r>
     <w:r>
-      <w:t>Mar</w:t>
-    </w:r>
-    <w:r>
-      <w:t>-1</w:t>
-    </w:r>
-    <w:r>
-      <w:t>0</w:t>
-    </w:r>
-    <w:r>
-      <w:t>-2024</w:t>
+      <w:t>Apr</w:t>
+    </w:r>
+    <w:r>
+      <w:t>-</w:t>
+    </w:r>
+    <w:r>
+      <w:t>2-</w:t>
+    </w:r>
+    <w:r>
+      <w:t>2024</w:t>
     </w:r>
   </w:p>
   <w:p>
@@ -577,22 +576,12 @@
       <w:t xml:space="preserve">Project </w:t>
     </w:r>
     <w:r>
-      <w:t>2</w:t>
-    </w:r>
-    <w:r>
-      <w:t xml:space="preserve"> Executive Summary:</w:t>
+      <w:t xml:space="preserve">3 </w:t>
+    </w:r>
+    <w:r>
+      <w:t>Executive Summary:</w:t>
     </w:r>
   </w:p>
-  <w:p>
-    <w:pPr>
-      <w:pStyle w:val="Header"/>
-    </w:pPr>
-  </w:p>
-</w:hdr>
-</file>
-
-<file path=word/header3.xml><?xml version="1.0" encoding="utf-8"?>
-<w:hdr xmlns:wpc="http://schemas.microsoft.com/office/word/2010/wordprocessingCanvas" xmlns:cx="http://schemas.microsoft.com/office/drawing/2014/chartex" xmlns:cx1="http://schemas.microsoft.com/office/drawing/2015/9/8/chartex" xmlns:cx2="http://schemas.microsoft.com/office/drawing/2015/10/21/chartex" xmlns:cx3="http://schemas.microsoft.com/office/drawing/2016/5/9/chartex" xmlns:cx4="http://schemas.microsoft.com/office/drawing/2016/5/10/chartex" xmlns:cx5="http://schemas.microsoft.com/office/drawing/2016/5/11/chartex" xmlns:cx6="http://schemas.microsoft.com/office/drawing/2016/5/12/chartex" xmlns:cx7="http://schemas.microsoft.com/office/drawing/2016/5/13/chartex" xmlns:cx8="http://schemas.microsoft.com/office/drawing/2016/5/14/chartex" xmlns:mc="http://schemas.openxmlformats.org/markup-compatibility/2006" xmlns:aink="http://schemas.microsoft.com/office/drawing/2016/ink" xmlns:am3d="http://schemas.microsoft.com/office/drawing/2017/model3d" xmlns:o="urn:schemas-microsoft-com:office:office" xmlns:oel="http://schemas.microsoft.com/office/2019/extlst" xmlns:r="http://schemas.openxmlformats.org/officeDocument/2006/relationships" xmlns:m="http://schemas.openxmlformats.org/officeDocument/2006/math" xmlns:v="urn:schemas-microsoft-com:vml" xmlns:wp14="http://schemas.microsoft.com/office/word/2010/wordprocessingDrawing" xmlns:wp="http://schemas.openxmlformats.org/drawingml/2006/wordprocessingDrawing" xmlns:w10="urn:schemas-microsoft-com:office:word" xmlns:w="http://schemas.openxmlformats.org/wordprocessingml/2006/main" xmlns:w14="http://schemas.microsoft.com/office/word/2010/wordml" xmlns:w15="http://schemas.microsoft.com/office/word/2012/wordml" xmlns:w16cex="http://schemas.microsoft.com/office/word/2018/wordml/cex" xmlns:w16cid="http://schemas.microsoft.com/office/word/2016/wordml/cid" xmlns:w16="http://schemas.microsoft.com/office/word/2018/wordml" xmlns:w16sdtdh="http://schemas.microsoft.com/office/word/2020/wordml/sdtdatahash" xmlns:w16se="http://schemas.microsoft.com/office/word/2015/wordml/symex" xmlns:wpg="http://schemas.microsoft.com/office/word/2010/wordprocessingGroup" xmlns:wpi="http://schemas.microsoft.com/office/word/2010/wordprocessingInk" xmlns:wne="http://schemas.microsoft.com/office/word/2006/wordml" xmlns:wps="http://schemas.microsoft.com/office/word/2010/wordprocessingShape" mc:Ignorable="w14 w15 w16se w16cid w16 w16cex w16sdtdh wp14">
   <w:p>
     <w:pPr>
       <w:pStyle w:val="Header"/>

</xml_diff>

<commit_message>
Updated docs, updated the summary, and updated the execution script
</commit_message>
<xml_diff>
--- a/Executive Summary.docx
+++ b/Executive Summary.docx
@@ -8,16 +8,16 @@
         <w:rPr>
           <w:b/>
           <w:bCs/>
-          <w:sz w:val="20"/>
-          <w:szCs w:val="20"/>
+          <w:sz w:val="22"/>
+          <w:szCs w:val="22"/>
         </w:rPr>
       </w:pPr>
       <w:r>
         <w:rPr>
           <w:b/>
           <w:bCs/>
-          <w:sz w:val="20"/>
-          <w:szCs w:val="20"/>
+          <w:sz w:val="22"/>
+          <w:szCs w:val="22"/>
         </w:rPr>
         <w:t>Assignment Overview:</w:t>
       </w:r>
@@ -26,76 +26,69 @@
       <w:pPr>
         <w:jc w:val="both"/>
         <w:rPr>
-          <w:sz w:val="20"/>
-          <w:szCs w:val="20"/>
-        </w:rPr>
-      </w:pPr>
-    </w:p>
-    <w:p>
-      <w:pPr>
-        <w:jc w:val="both"/>
-        <w:rPr>
-          <w:sz w:val="20"/>
-          <w:szCs w:val="20"/>
-        </w:rPr>
-      </w:pPr>
-      <w:r>
-        <w:rPr>
-          <w:sz w:val="20"/>
-          <w:szCs w:val="20"/>
+          <w:sz w:val="22"/>
+          <w:szCs w:val="22"/>
+        </w:rPr>
+      </w:pPr>
+    </w:p>
+    <w:p>
+      <w:pPr>
+        <w:jc w:val="both"/>
+        <w:rPr>
+          <w:sz w:val="22"/>
+          <w:szCs w:val="22"/>
+        </w:rPr>
+      </w:pPr>
+      <w:r>
+        <w:rPr>
+          <w:sz w:val="22"/>
+          <w:szCs w:val="22"/>
         </w:rPr>
         <w:t xml:space="preserve">The purpose of Project #3 is to enhance the robustness, scalability, </w:t>
       </w:r>
       <w:proofErr w:type="gramStart"/>
       <w:r>
         <w:rPr>
-          <w:sz w:val="20"/>
-          <w:szCs w:val="20"/>
+          <w:sz w:val="22"/>
+          <w:szCs w:val="22"/>
         </w:rPr>
         <w:t>reliability</w:t>
       </w:r>
       <w:proofErr w:type="gramEnd"/>
       <w:r>
         <w:rPr>
-          <w:sz w:val="20"/>
-          <w:szCs w:val="20"/>
-        </w:rPr>
-        <w:t xml:space="preserve"> </w:t>
-      </w:r>
-      <w:r>
-        <w:rPr>
-          <w:sz w:val="20"/>
-          <w:szCs w:val="20"/>
-        </w:rPr>
-        <w:t xml:space="preserve">and availability of a Key-Value Store through replication and consistency mechanisms. This project extends the single-instance KVS developed in Project #2 into a distributed system consisting of five replicated servers. The primary goal is to ensure that the system can handle client requests with higher bandwidth and provide uninterrupted service by distributing the load across multiple server instances. Clients should interact with any of the five replicas to perform GET, PUT, and DELETE operations without experiencing inconsistencies in the stored data. A critical aspect of this project is to maintain data consistency across all replicas, especially when handling PUT and DELETE operations. To achieve this, a two-phase commit (2PC) protocol is implemented, ensuring that updates are </w:t>
+          <w:sz w:val="22"/>
+          <w:szCs w:val="22"/>
+        </w:rPr>
+        <w:t xml:space="preserve"> and availability of a Key-Value Store through replication and consistency mechanisms. This project extends the single-instance KVS developed in Project #2 into a distributed system consisting of five replicated servers. The primary goal is to ensure that the system can handle client requests with higher bandwidth and provide uninterrupted service by distributing the load across multiple server instances. Clients should interact with any of the five replicas to perform GET, PUT, and DELETE operations without experiencing inconsistencies in the stored data. A critical aspect of this project is to maintain data consistency across all replicas, especially when handling PUT and DELETE operations. To achieve this, a two-phase commit (2PC) protocol is implemented, ensuring that updates are </w:t>
       </w:r>
       <w:proofErr w:type="gramStart"/>
       <w:r>
         <w:rPr>
-          <w:sz w:val="20"/>
-          <w:szCs w:val="20"/>
+          <w:sz w:val="22"/>
+          <w:szCs w:val="22"/>
         </w:rPr>
         <w:t>atomic</w:t>
       </w:r>
       <w:proofErr w:type="gramEnd"/>
       <w:r>
         <w:rPr>
-          <w:sz w:val="20"/>
-          <w:szCs w:val="20"/>
+          <w:sz w:val="22"/>
+          <w:szCs w:val="22"/>
         </w:rPr>
         <w:t xml:space="preserve"> and all replicas remain in sync. The assumption here is that server failures are unlikely, </w:t>
       </w:r>
       <w:r>
         <w:rPr>
-          <w:sz w:val="20"/>
-          <w:szCs w:val="20"/>
+          <w:sz w:val="22"/>
+          <w:szCs w:val="22"/>
         </w:rPr>
         <w:t xml:space="preserve">so </w:t>
       </w:r>
       <w:r>
         <w:rPr>
-          <w:sz w:val="20"/>
-          <w:szCs w:val="20"/>
+          <w:sz w:val="22"/>
+          <w:szCs w:val="22"/>
         </w:rPr>
         <w:t>the focus is on the correct implementation of the 2PC protocol, including timeout mechanisms to handle potential stalls in the commit process.</w:t>
       </w:r>
@@ -104,8 +97,8 @@
       <w:pPr>
         <w:jc w:val="both"/>
         <w:rPr>
-          <w:sz w:val="20"/>
-          <w:szCs w:val="20"/>
+          <w:sz w:val="22"/>
+          <w:szCs w:val="22"/>
         </w:rPr>
       </w:pPr>
     </w:p>
@@ -115,16 +108,16 @@
         <w:rPr>
           <w:b/>
           <w:bCs/>
-          <w:sz w:val="20"/>
-          <w:szCs w:val="20"/>
+          <w:sz w:val="22"/>
+          <w:szCs w:val="22"/>
         </w:rPr>
       </w:pPr>
       <w:r>
         <w:rPr>
           <w:b/>
           <w:bCs/>
-          <w:sz w:val="20"/>
-          <w:szCs w:val="20"/>
+          <w:sz w:val="22"/>
+          <w:szCs w:val="22"/>
         </w:rPr>
         <w:t>Technical Impression:</w:t>
       </w:r>
@@ -133,76 +126,55 @@
       <w:pPr>
         <w:jc w:val="both"/>
         <w:rPr>
-          <w:sz w:val="20"/>
-          <w:szCs w:val="20"/>
-        </w:rPr>
-      </w:pPr>
-    </w:p>
-    <w:p>
-      <w:pPr>
-        <w:jc w:val="both"/>
-        <w:rPr>
-          <w:sz w:val="20"/>
-          <w:szCs w:val="20"/>
-        </w:rPr>
-      </w:pPr>
-      <w:r>
-        <w:rPr>
-          <w:sz w:val="20"/>
-          <w:szCs w:val="20"/>
-        </w:rPr>
-        <w:t xml:space="preserve">The process of transforming a single-instance </w:t>
-      </w:r>
-      <w:r>
-        <w:rPr>
-          <w:sz w:val="20"/>
-          <w:szCs w:val="20"/>
-        </w:rPr>
-        <w:t>Key-Value store</w:t>
-      </w:r>
-      <w:r>
-        <w:rPr>
-          <w:sz w:val="20"/>
-          <w:szCs w:val="20"/>
-        </w:rPr>
-        <w:t xml:space="preserve"> into a replicated, distributed system presented both challenges and learning opportunities. Implementing replication required a deep understanding of distributed system principles, particularly in ensuring that client interactions remain seamless and transparent regardless of the underlying changes. The choice to use Remote Procedure Calls (RPC) for server intercommunication streamlined the development process, providing a relatively straightforward method for invoking operations across the network.</w:t>
-      </w:r>
-      <w:r>
-        <w:rPr>
-          <w:sz w:val="20"/>
-          <w:szCs w:val="20"/>
-        </w:rPr>
-        <w:t xml:space="preserve"> The process of implementing this was quite interesting to me as I had never developed a distributed system like this before.</w:t>
-      </w:r>
-    </w:p>
-    <w:p>
-      <w:pPr>
-        <w:jc w:val="both"/>
-        <w:rPr>
-          <w:sz w:val="20"/>
-          <w:szCs w:val="20"/>
-        </w:rPr>
-      </w:pPr>
-    </w:p>
-    <w:p>
-      <w:pPr>
-        <w:jc w:val="both"/>
-        <w:rPr>
-          <w:sz w:val="20"/>
-          <w:szCs w:val="20"/>
-        </w:rPr>
-      </w:pPr>
-      <w:r>
-        <w:rPr>
-          <w:sz w:val="20"/>
-          <w:szCs w:val="20"/>
+          <w:sz w:val="22"/>
+          <w:szCs w:val="22"/>
+        </w:rPr>
+      </w:pPr>
+    </w:p>
+    <w:p>
+      <w:pPr>
+        <w:jc w:val="both"/>
+        <w:rPr>
+          <w:sz w:val="22"/>
+          <w:szCs w:val="22"/>
+        </w:rPr>
+      </w:pPr>
+      <w:r>
+        <w:rPr>
+          <w:sz w:val="22"/>
+          <w:szCs w:val="22"/>
+        </w:rPr>
+        <w:t>The process of transforming a single-instance Key-Value store into a replicated, distributed system presented both challenges and learning opportunities. Implementing replication required a deep understanding of distributed system principles, particularly in ensuring that client interactions remain seamless and transparent regardless of the underlying changes. The choice to use Remote Procedure Calls (RPC) for server intercommunication streamlined the development process, providing a relatively straightforward method for invoking operations across the network. The process of implementing this was quite interesting to me as I had never developed a distributed system like this before.</w:t>
+      </w:r>
+    </w:p>
+    <w:p>
+      <w:pPr>
+        <w:jc w:val="both"/>
+        <w:rPr>
+          <w:sz w:val="22"/>
+          <w:szCs w:val="22"/>
+        </w:rPr>
+      </w:pPr>
+    </w:p>
+    <w:p>
+      <w:pPr>
+        <w:jc w:val="both"/>
+        <w:rPr>
+          <w:sz w:val="22"/>
+          <w:szCs w:val="22"/>
+        </w:rPr>
+      </w:pPr>
+      <w:r>
+        <w:rPr>
+          <w:sz w:val="22"/>
+          <w:szCs w:val="22"/>
         </w:rPr>
         <w:t xml:space="preserve">Integrating the two-phase commit protocol introduced complexities, particularly in handling edge cases and ensuring the system could gracefully manage partial failures or network issues. Developing timeout mechanisms and handling ACKs required careful consideration to avoid deadlocks or indefinite stalls. </w:t>
       </w:r>
       <w:r>
         <w:rPr>
-          <w:sz w:val="20"/>
-          <w:szCs w:val="20"/>
+          <w:sz w:val="22"/>
+          <w:szCs w:val="22"/>
         </w:rPr>
         <w:t xml:space="preserve">This was particularly useful throughout the development process since I kept running into issues when distributing the load. </w:t>
       </w:r>
@@ -211,53 +183,44 @@
       <w:pPr>
         <w:jc w:val="both"/>
         <w:rPr>
-          <w:sz w:val="20"/>
-          <w:szCs w:val="20"/>
-        </w:rPr>
-      </w:pPr>
-    </w:p>
-    <w:p>
-      <w:pPr>
-        <w:jc w:val="both"/>
-        <w:rPr>
-          <w:sz w:val="21"/>
-          <w:szCs w:val="21"/>
-        </w:rPr>
-      </w:pPr>
-      <w:r>
-        <w:rPr>
-          <w:sz w:val="20"/>
-          <w:szCs w:val="20"/>
+          <w:sz w:val="22"/>
+          <w:szCs w:val="22"/>
+        </w:rPr>
+      </w:pPr>
+    </w:p>
+    <w:p>
+      <w:pPr>
+        <w:jc w:val="both"/>
+        <w:rPr>
+          <w:sz w:val="22"/>
+          <w:szCs w:val="22"/>
+        </w:rPr>
+      </w:pPr>
+      <w:r>
+        <w:rPr>
+          <w:sz w:val="22"/>
+          <w:szCs w:val="22"/>
         </w:rPr>
         <w:t xml:space="preserve">The experience highlighted the importance of designing with fault tolerance and scalability in mind from the outset. Balancing the load across multiple servers and ensuring data consistency without significantly impacting performance proved challenging but ultimately rewarding. </w:t>
       </w:r>
       <w:r>
         <w:rPr>
-          <w:sz w:val="20"/>
-          <w:szCs w:val="20"/>
+          <w:sz w:val="22"/>
+          <w:szCs w:val="22"/>
         </w:rPr>
         <w:t xml:space="preserve">I wanted to learn the inner workings of such a system, and so I was happy to have been introduced to the process. </w:t>
       </w:r>
-      <w:proofErr w:type="spellStart"/>
-      <w:r>
-        <w:rPr>
-          <w:sz w:val="20"/>
-          <w:szCs w:val="20"/>
-        </w:rPr>
-        <w:t>The</w:t>
-      </w:r>
-      <w:proofErr w:type="spellEnd"/>
-      <w:r>
-        <w:rPr>
-          <w:sz w:val="20"/>
-          <w:szCs w:val="20"/>
-        </w:rPr>
-        <w:t xml:space="preserve"> project underscored the critical role of distributed systems in building resilient, scalable applications and provided practical experience in implementing key concepts such as replication, consistency models, and coordinated commit protocols in a real-world scenario</w:t>
-      </w:r>
-      <w:r>
-        <w:rPr>
-          <w:sz w:val="20"/>
-          <w:szCs w:val="20"/>
+      <w:r>
+        <w:rPr>
+          <w:sz w:val="22"/>
+          <w:szCs w:val="22"/>
+        </w:rPr>
+        <w:t>The project underscored the critical role of distributed systems in building resilient, scalable applications and provided practical experience in implementing key concepts such as replication, consistency models, and coordinated commit protocols in a real-world scenario</w:t>
+      </w:r>
+      <w:r>
+        <w:rPr>
+          <w:sz w:val="22"/>
+          <w:szCs w:val="22"/>
         </w:rPr>
         <w:t>, just as one would encounter in industry.</w:t>
       </w:r>
@@ -266,8 +229,69 @@
       <w:pPr>
         <w:jc w:val="both"/>
         <w:rPr>
-          <w:sz w:val="20"/>
-          <w:szCs w:val="20"/>
+          <w:sz w:val="22"/>
+          <w:szCs w:val="22"/>
+        </w:rPr>
+      </w:pPr>
+    </w:p>
+    <w:p>
+      <w:pPr>
+        <w:jc w:val="both"/>
+      </w:pPr>
+      <w:r>
+        <w:rPr>
+          <w:noProof/>
+        </w:rPr>
+        <w:lastRenderedPageBreak/>
+        <w:drawing>
+          <wp:inline distT="0" distB="0" distL="0" distR="0" wp14:anchorId="0D8506AD" wp14:editId="6CF960FB">
+            <wp:extent cx="6085114" cy="3385170"/>
+            <wp:effectExtent l="0" t="0" r="0" b="6350"/>
+            <wp:docPr id="1658755878" name="Picture 1" descr="A diagram of a server&#10;&#10;Description automatically generated"/>
+            <wp:cNvGraphicFramePr>
+              <a:graphicFrameLocks xmlns:a="http://schemas.openxmlformats.org/drawingml/2006/main" noChangeAspect="1"/>
+            </wp:cNvGraphicFramePr>
+            <a:graphic xmlns:a="http://schemas.openxmlformats.org/drawingml/2006/main">
+              <a:graphicData uri="http://schemas.openxmlformats.org/drawingml/2006/picture">
+                <pic:pic xmlns:pic="http://schemas.openxmlformats.org/drawingml/2006/picture">
+                  <pic:nvPicPr>
+                    <pic:cNvPr id="1658755878" name="Picture 1" descr="A diagram of a server&#10;&#10;Description automatically generated"/>
+                    <pic:cNvPicPr/>
+                  </pic:nvPicPr>
+                  <pic:blipFill>
+                    <a:blip r:embed="rId6" cstate="print">
+                      <a:extLst>
+                        <a:ext uri="{28A0092B-C50C-407E-A947-70E740481C1C}">
+                          <a14:useLocalDpi xmlns:a14="http://schemas.microsoft.com/office/drawing/2010/main" val="0"/>
+                        </a:ext>
+                      </a:extLst>
+                    </a:blip>
+                    <a:stretch>
+                      <a:fillRect/>
+                    </a:stretch>
+                  </pic:blipFill>
+                  <pic:spPr>
+                    <a:xfrm>
+                      <a:off x="0" y="0"/>
+                      <a:ext cx="6149420" cy="3420944"/>
+                    </a:xfrm>
+                    <a:prstGeom prst="rect">
+                      <a:avLst/>
+                    </a:prstGeom>
+                  </pic:spPr>
+                </pic:pic>
+              </a:graphicData>
+            </a:graphic>
+          </wp:inline>
+        </w:drawing>
+      </w:r>
+    </w:p>
+    <w:p>
+      <w:pPr>
+        <w:jc w:val="both"/>
+        <w:rPr>
+          <w:sz w:val="22"/>
+          <w:szCs w:val="22"/>
         </w:rPr>
       </w:pPr>
     </w:p>
@@ -277,16 +301,16 @@
         <w:rPr>
           <w:b/>
           <w:bCs/>
-          <w:sz w:val="20"/>
-          <w:szCs w:val="20"/>
+          <w:sz w:val="22"/>
+          <w:szCs w:val="22"/>
         </w:rPr>
       </w:pPr>
       <w:r>
         <w:rPr>
           <w:b/>
           <w:bCs/>
-          <w:sz w:val="20"/>
-          <w:szCs w:val="20"/>
+          <w:sz w:val="22"/>
+          <w:szCs w:val="22"/>
         </w:rPr>
         <w:t>Use Case / Application:</w:t>
       </w:r>
@@ -295,59 +319,38 @@
       <w:pPr>
         <w:jc w:val="both"/>
         <w:rPr>
-          <w:sz w:val="20"/>
-          <w:szCs w:val="20"/>
-        </w:rPr>
-      </w:pPr>
-    </w:p>
-    <w:p>
-      <w:pPr>
-        <w:jc w:val="both"/>
-        <w:rPr>
-          <w:sz w:val="20"/>
-          <w:szCs w:val="20"/>
-        </w:rPr>
-      </w:pPr>
-      <w:r>
-        <w:rPr>
-          <w:sz w:val="20"/>
-          <w:szCs w:val="20"/>
-        </w:rPr>
-        <w:t>In the Biotech industry</w:t>
-      </w:r>
-      <w:r>
-        <w:rPr>
-          <w:sz w:val="20"/>
-          <w:szCs w:val="20"/>
-        </w:rPr>
-        <w:t xml:space="preserve"> (the industry I currently operate within)</w:t>
-      </w:r>
-      <w:r>
-        <w:rPr>
-          <w:sz w:val="20"/>
-          <w:szCs w:val="20"/>
-        </w:rPr>
-        <w:t>, an RPC-based system distributed across multiple servers can revolutionize drug discovery processes through high-throughput screening (HTS) automation. By connecting robotic systems, data analysis software, and compound databases across a distributed network, researchers can efficiently test thousands of chemical compounds for potential drug activity against biological targets. This system allows for parallel processing of data, significantly accelerating analysis and identification of promising drug candidates.</w:t>
-      </w:r>
-      <w:r>
-        <w:rPr>
-          <w:sz w:val="20"/>
-          <w:szCs w:val="20"/>
-        </w:rPr>
-        <w:t xml:space="preserve"> </w:t>
-      </w:r>
-      <w:r>
-        <w:rPr>
-          <w:sz w:val="20"/>
-          <w:szCs w:val="20"/>
+          <w:sz w:val="22"/>
+          <w:szCs w:val="22"/>
+        </w:rPr>
+      </w:pPr>
+    </w:p>
+    <w:p>
+      <w:pPr>
+        <w:jc w:val="both"/>
+        <w:rPr>
+          <w:sz w:val="22"/>
+          <w:szCs w:val="22"/>
+        </w:rPr>
+      </w:pPr>
+      <w:r>
+        <w:rPr>
+          <w:sz w:val="22"/>
+          <w:szCs w:val="22"/>
+        </w:rPr>
+        <w:t xml:space="preserve">In the Biotech industry (the industry I currently operate within), an RPC-based system distributed across multiple servers can revolutionize drug discovery processes through high-throughput screening (HTS) automation. By connecting robotic systems, data analysis software, and compound databases across a distributed network, researchers can efficiently test thousands of chemical compounds for potential drug activity against biological targets. This system allows for parallel processing of data, significantly accelerating analysis and identification of promising drug candidates. </w:t>
+      </w:r>
+      <w:r>
+        <w:rPr>
+          <w:sz w:val="22"/>
+          <w:szCs w:val="22"/>
         </w:rPr>
         <w:t>Leveraging RPC for real-time patient monitoring and data analysis in clinical trials can significantly enhance the efficiency, reliability, and scalability of trial data management systems. By facilitating seamless and secure communication between distributed components, RPC-based systems can accelerate the pace of clinical trials, ensuring faster time-to-market for critical healthcare innovations.</w:t>
       </w:r>
     </w:p>
     <w:sectPr>
-      <w:headerReference w:type="default" r:id="rId6"/>
-      <w:footerReference w:type="even" r:id="rId7"/>
-      <w:footerReference w:type="default" r:id="rId8"/>
+      <w:headerReference w:type="default" r:id="rId7"/>
+      <w:footerReference w:type="even" r:id="rId8"/>
+      <w:footerReference w:type="default" r:id="rId9"/>
       <w:pgSz w:w="12240" w:h="15840"/>
       <w:pgMar w:top="1440" w:right="1440" w:bottom="1440" w:left="1440" w:header="720" w:footer="720" w:gutter="0"/>
       <w:cols w:space="720"/>

</xml_diff>

<commit_message>
updated exec summary, docs, and read me
</commit_message>
<xml_diff>
--- a/Executive Summary.docx
+++ b/Executive Summary.docx
@@ -8,16 +8,16 @@
         <w:rPr>
           <w:b/>
           <w:bCs/>
-          <w:sz w:val="22"/>
-          <w:szCs w:val="22"/>
+          <w:sz w:val="20"/>
+          <w:szCs w:val="20"/>
         </w:rPr>
       </w:pPr>
       <w:r>
         <w:rPr>
           <w:b/>
           <w:bCs/>
-          <w:sz w:val="22"/>
-          <w:szCs w:val="22"/>
+          <w:sz w:val="20"/>
+          <w:szCs w:val="20"/>
         </w:rPr>
         <w:t>Assignment Overview:</w:t>
       </w:r>
@@ -26,8 +26,8 @@
       <w:pPr>
         <w:jc w:val="both"/>
         <w:rPr>
-          <w:sz w:val="22"/>
-          <w:szCs w:val="22"/>
+          <w:sz w:val="20"/>
+          <w:szCs w:val="20"/>
         </w:rPr>
       </w:pPr>
     </w:p>
@@ -35,72 +35,167 @@
       <w:pPr>
         <w:jc w:val="both"/>
         <w:rPr>
-          <w:sz w:val="22"/>
-          <w:szCs w:val="22"/>
+          <w:sz w:val="20"/>
+          <w:szCs w:val="20"/>
         </w:rPr>
       </w:pPr>
       <w:r>
         <w:rPr>
-          <w:sz w:val="22"/>
-          <w:szCs w:val="22"/>
-        </w:rPr>
-        <w:t xml:space="preserve">The purpose of Project #3 is to enhance the robustness, scalability, </w:t>
-      </w:r>
-      <w:proofErr w:type="gramStart"/>
-      <w:r>
-        <w:rPr>
-          <w:sz w:val="22"/>
-          <w:szCs w:val="22"/>
-        </w:rPr>
-        <w:t>reliability</w:t>
-      </w:r>
-      <w:proofErr w:type="gramEnd"/>
-      <w:r>
-        <w:rPr>
-          <w:sz w:val="22"/>
-          <w:szCs w:val="22"/>
-        </w:rPr>
-        <w:t xml:space="preserve"> and availability of a Key-Value Store through replication and consistency mechanisms. This project extends the single-instance KVS developed in Project #2 into a distributed system consisting of five replicated servers. The primary goal is to ensure that the system can handle client requests with higher bandwidth and provide uninterrupted service by distributing the load across multiple server instances. Clients should interact with any of the five replicas to perform GET, PUT, and DELETE operations without experiencing inconsistencies in the stored data. A critical aspect of this project is to maintain data consistency across all replicas, especially when handling PUT and DELETE operations. To achieve this, a two-phase commit (2PC) protocol is implemented, ensuring that updates are </w:t>
-      </w:r>
-      <w:proofErr w:type="gramStart"/>
-      <w:r>
-        <w:rPr>
-          <w:sz w:val="22"/>
-          <w:szCs w:val="22"/>
-        </w:rPr>
-        <w:t>atomic</w:t>
-      </w:r>
-      <w:proofErr w:type="gramEnd"/>
-      <w:r>
-        <w:rPr>
-          <w:sz w:val="22"/>
-          <w:szCs w:val="22"/>
-        </w:rPr>
-        <w:t xml:space="preserve"> and all replicas remain in sync. The assumption here is that server failures are unlikely, </w:t>
-      </w:r>
-      <w:r>
-        <w:rPr>
-          <w:sz w:val="22"/>
-          <w:szCs w:val="22"/>
-        </w:rPr>
-        <w:t xml:space="preserve">so </w:t>
-      </w:r>
-      <w:r>
-        <w:rPr>
-          <w:sz w:val="22"/>
-          <w:szCs w:val="22"/>
-        </w:rPr>
-        <w:t>the focus is on the correct implementation of the 2PC protocol, including timeout mechanisms to handle potential stalls in the commit process.</w:t>
+          <w:sz w:val="20"/>
+          <w:szCs w:val="20"/>
+        </w:rPr>
+        <w:t>The idea behind P</w:t>
+      </w:r>
+      <w:r>
+        <w:rPr>
+          <w:sz w:val="20"/>
+          <w:szCs w:val="20"/>
+        </w:rPr>
+        <w:t>roject</w:t>
+      </w:r>
+      <w:r>
+        <w:rPr>
+          <w:sz w:val="20"/>
+          <w:szCs w:val="20"/>
+        </w:rPr>
+        <w:t xml:space="preserve"> 4 is that it</w:t>
+      </w:r>
+      <w:r>
+        <w:rPr>
+          <w:sz w:val="20"/>
+          <w:szCs w:val="20"/>
+        </w:rPr>
+        <w:t xml:space="preserve"> builds on the previously developed distributed Key-Value Store (KVS) from </w:t>
+      </w:r>
+      <w:r>
+        <w:rPr>
+          <w:sz w:val="20"/>
+          <w:szCs w:val="20"/>
+        </w:rPr>
+        <w:t>P</w:t>
+      </w:r>
+      <w:r>
+        <w:rPr>
+          <w:sz w:val="20"/>
+          <w:szCs w:val="20"/>
+        </w:rPr>
+        <w:t xml:space="preserve">roject #3 by introducing fault tolerance mechanisms and achieving consensus among replicated servers using the </w:t>
+      </w:r>
+      <w:proofErr w:type="spellStart"/>
+      <w:r>
+        <w:rPr>
+          <w:sz w:val="20"/>
+          <w:szCs w:val="20"/>
+        </w:rPr>
+        <w:t>Paxos</w:t>
+      </w:r>
+      <w:proofErr w:type="spellEnd"/>
+      <w:r>
+        <w:rPr>
+          <w:sz w:val="20"/>
+          <w:szCs w:val="20"/>
+        </w:rPr>
+        <w:t xml:space="preserve"> protocol</w:t>
+      </w:r>
+      <w:r>
+        <w:rPr>
+          <w:sz w:val="20"/>
+          <w:szCs w:val="20"/>
+        </w:rPr>
+        <w:t xml:space="preserve">. </w:t>
+      </w:r>
+      <w:r>
+        <w:rPr>
+          <w:sz w:val="20"/>
+          <w:szCs w:val="20"/>
+        </w:rPr>
+        <w:t xml:space="preserve">The main idea behind </w:t>
+      </w:r>
+      <w:proofErr w:type="spellStart"/>
+      <w:r>
+        <w:rPr>
+          <w:sz w:val="20"/>
+          <w:szCs w:val="20"/>
+        </w:rPr>
+        <w:t>Paxos</w:t>
+      </w:r>
+      <w:proofErr w:type="spellEnd"/>
+      <w:r>
+        <w:rPr>
+          <w:sz w:val="20"/>
+          <w:szCs w:val="20"/>
+        </w:rPr>
+        <w:t xml:space="preserve"> is to ensure a distributed system reaches consensus on a single value among multiple unreliable processes, even in the presence of failures. This enhancement aims to ensure the KVS remains operational and consistent even in the presence of server failures. The core challenge addressed in this project is the integration of the </w:t>
+      </w:r>
+      <w:proofErr w:type="spellStart"/>
+      <w:r>
+        <w:rPr>
+          <w:sz w:val="20"/>
+          <w:szCs w:val="20"/>
+        </w:rPr>
+        <w:t>Paxos</w:t>
+      </w:r>
+      <w:proofErr w:type="spellEnd"/>
+      <w:r>
+        <w:rPr>
+          <w:sz w:val="20"/>
+          <w:szCs w:val="20"/>
+        </w:rPr>
+        <w:t xml:space="preserve"> roles—Proposers, Acceptors, and Learners—into the existing system to manage consensus on state changes across the networked replicas, focusing particularly on PUT and DELETE operations. </w:t>
+      </w:r>
+      <w:r>
+        <w:rPr>
+          <w:sz w:val="20"/>
+          <w:szCs w:val="20"/>
+        </w:rPr>
+        <w:t xml:space="preserve">This is because PUT and DELETE modify data, whereas GET does not. </w:t>
+      </w:r>
+      <w:r>
+        <w:rPr>
+          <w:sz w:val="20"/>
+          <w:szCs w:val="20"/>
+        </w:rPr>
+        <w:t xml:space="preserve">A significant aspect of this project involves handling the random failures of acceptors to demonstrate the robustness and fault tolerance capabilities of </w:t>
+      </w:r>
+      <w:proofErr w:type="spellStart"/>
+      <w:r>
+        <w:rPr>
+          <w:sz w:val="20"/>
+          <w:szCs w:val="20"/>
+        </w:rPr>
+        <w:t>Paxos</w:t>
+      </w:r>
+      <w:proofErr w:type="spellEnd"/>
+      <w:r>
+        <w:rPr>
+          <w:sz w:val="20"/>
+          <w:szCs w:val="20"/>
+        </w:rPr>
+        <w:t xml:space="preserve"> in maintaining consistency and availability in a distributed system.</w:t>
+      </w:r>
+      <w:r>
+        <w:rPr>
+          <w:sz w:val="20"/>
+          <w:szCs w:val="20"/>
+        </w:rPr>
+        <w:t xml:space="preserve"> This was achieved via random probability.</w:t>
       </w:r>
     </w:p>
     <w:p>
       <w:pPr>
         <w:jc w:val="both"/>
         <w:rPr>
-          <w:sz w:val="22"/>
-          <w:szCs w:val="22"/>
+          <w:sz w:val="20"/>
+          <w:szCs w:val="20"/>
         </w:rPr>
       </w:pPr>
+      <w:r>
+        <w:rPr>
+          <w:sz w:val="20"/>
+          <w:szCs w:val="20"/>
+        </w:rPr>
+        <w:br/>
+      </w:r>
     </w:p>
     <w:p>
       <w:pPr>
@@ -108,16 +203,16 @@
         <w:rPr>
           <w:b/>
           <w:bCs/>
-          <w:sz w:val="22"/>
-          <w:szCs w:val="22"/>
+          <w:sz w:val="20"/>
+          <w:szCs w:val="20"/>
         </w:rPr>
       </w:pPr>
       <w:r>
         <w:rPr>
           <w:b/>
           <w:bCs/>
-          <w:sz w:val="22"/>
-          <w:szCs w:val="22"/>
+          <w:sz w:val="20"/>
+          <w:szCs w:val="20"/>
         </w:rPr>
         <w:t>Technical Impression:</w:t>
       </w:r>
@@ -126,8 +221,8 @@
       <w:pPr>
         <w:jc w:val="both"/>
         <w:rPr>
-          <w:sz w:val="22"/>
-          <w:szCs w:val="22"/>
+          <w:sz w:val="20"/>
+          <w:szCs w:val="20"/>
         </w:rPr>
       </w:pPr>
     </w:p>
@@ -135,24 +230,142 @@
       <w:pPr>
         <w:jc w:val="both"/>
         <w:rPr>
-          <w:sz w:val="22"/>
-          <w:szCs w:val="22"/>
+          <w:sz w:val="20"/>
+          <w:szCs w:val="20"/>
         </w:rPr>
       </w:pPr>
       <w:r>
         <w:rPr>
-          <w:sz w:val="22"/>
-          <w:szCs w:val="22"/>
-        </w:rPr>
-        <w:t>The process of transforming a single-instance Key-Value store into a replicated, distributed system presented both challenges and learning opportunities. Implementing replication required a deep understanding of distributed system principles, particularly in ensuring that client interactions remain seamless and transparent regardless of the underlying changes. The choice to use Remote Procedure Calls (RPC) for server intercommunication streamlined the development process, providing a relatively straightforward method for invoking operations across the network. The process of implementing this was quite interesting to me as I had never developed a distributed system like this before.</w:t>
+          <w:sz w:val="20"/>
+          <w:szCs w:val="20"/>
+        </w:rPr>
+        <w:t xml:space="preserve">The transition to a fault-tolerant system using </w:t>
+      </w:r>
+      <w:proofErr w:type="spellStart"/>
+      <w:r>
+        <w:rPr>
+          <w:sz w:val="20"/>
+          <w:szCs w:val="20"/>
+        </w:rPr>
+        <w:t>Paxos</w:t>
+      </w:r>
+      <w:proofErr w:type="spellEnd"/>
+      <w:r>
+        <w:rPr>
+          <w:sz w:val="20"/>
+          <w:szCs w:val="20"/>
+        </w:rPr>
+        <w:t xml:space="preserve"> introduced significant complexity, particularly in managing the state and coordination among the different roles defined by the protocol—Proposers, Acceptors, and Learners. </w:t>
+      </w:r>
+      <w:r>
+        <w:rPr>
+          <w:sz w:val="20"/>
+          <w:szCs w:val="20"/>
+        </w:rPr>
+        <w:t xml:space="preserve">This is particularly challenging for me as I had never built such an implementation before. </w:t>
+      </w:r>
+      <w:r>
+        <w:rPr>
+          <w:sz w:val="20"/>
+          <w:szCs w:val="20"/>
+        </w:rPr>
+        <w:t xml:space="preserve">Implementing </w:t>
+      </w:r>
+      <w:proofErr w:type="spellStart"/>
+      <w:r>
+        <w:rPr>
+          <w:sz w:val="20"/>
+          <w:szCs w:val="20"/>
+        </w:rPr>
+        <w:t>Paxos</w:t>
+      </w:r>
+      <w:proofErr w:type="spellEnd"/>
+      <w:r>
+        <w:rPr>
+          <w:sz w:val="20"/>
+          <w:szCs w:val="20"/>
+        </w:rPr>
+        <w:t xml:space="preserve"> required </w:t>
+      </w:r>
+      <w:r>
+        <w:rPr>
+          <w:sz w:val="20"/>
+          <w:szCs w:val="20"/>
+        </w:rPr>
+        <w:t>a more in depth understanding of the</w:t>
+      </w:r>
+      <w:r>
+        <w:rPr>
+          <w:sz w:val="20"/>
+          <w:szCs w:val="20"/>
+        </w:rPr>
+        <w:t xml:space="preserve"> consensus algorithms and </w:t>
+      </w:r>
+      <w:r>
+        <w:rPr>
+          <w:sz w:val="20"/>
+          <w:szCs w:val="20"/>
+        </w:rPr>
+        <w:t>its</w:t>
+      </w:r>
+      <w:r>
+        <w:rPr>
+          <w:sz w:val="20"/>
+          <w:szCs w:val="20"/>
+        </w:rPr>
+        <w:t xml:space="preserve"> application within real-world distributed environments. This protocol </w:t>
+      </w:r>
+      <w:r>
+        <w:rPr>
+          <w:sz w:val="20"/>
+          <w:szCs w:val="20"/>
+        </w:rPr>
+        <w:t xml:space="preserve">was very interesting to learn about as it </w:t>
+      </w:r>
+      <w:r>
+        <w:rPr>
+          <w:sz w:val="20"/>
+          <w:szCs w:val="20"/>
+        </w:rPr>
+        <w:t xml:space="preserve">ensures that despite the presence of failures, the system can agree on a single order of operations to maintain consistency across the distributed state. The process of integrating </w:t>
+      </w:r>
+      <w:proofErr w:type="spellStart"/>
+      <w:r>
+        <w:rPr>
+          <w:sz w:val="20"/>
+          <w:szCs w:val="20"/>
+        </w:rPr>
+        <w:t>Paxos</w:t>
+      </w:r>
+      <w:proofErr w:type="spellEnd"/>
+      <w:r>
+        <w:rPr>
+          <w:sz w:val="20"/>
+          <w:szCs w:val="20"/>
+        </w:rPr>
+        <w:t xml:space="preserve"> was challenging but </w:t>
+      </w:r>
+      <w:r>
+        <w:rPr>
+          <w:sz w:val="20"/>
+          <w:szCs w:val="20"/>
+        </w:rPr>
+        <w:t>rewarding as it provided</w:t>
+      </w:r>
+      <w:r>
+        <w:rPr>
+          <w:sz w:val="20"/>
+          <w:szCs w:val="20"/>
+        </w:rPr>
+        <w:t xml:space="preserve"> valuable insights into the design and operation of resilient distributed systems that can withstand and recover from node failures.</w:t>
       </w:r>
     </w:p>
     <w:p>
       <w:pPr>
         <w:jc w:val="both"/>
         <w:rPr>
-          <w:sz w:val="22"/>
-          <w:szCs w:val="22"/>
+          <w:sz w:val="20"/>
+          <w:szCs w:val="20"/>
         </w:rPr>
       </w:pPr>
     </w:p>
@@ -160,31 +373,136 @@
       <w:pPr>
         <w:jc w:val="both"/>
         <w:rPr>
-          <w:sz w:val="22"/>
-          <w:szCs w:val="22"/>
+          <w:sz w:val="20"/>
+          <w:szCs w:val="20"/>
         </w:rPr>
       </w:pPr>
       <w:r>
         <w:rPr>
-          <w:sz w:val="22"/>
-          <w:szCs w:val="22"/>
-        </w:rPr>
-        <w:t xml:space="preserve">Integrating the two-phase commit protocol introduced complexities, particularly in handling edge cases and ensuring the system could gracefully manage partial failures or network issues. Developing timeout mechanisms and handling ACKs required careful consideration to avoid deadlocks or indefinite stalls. </w:t>
-      </w:r>
-      <w:r>
-        <w:rPr>
-          <w:sz w:val="22"/>
-          <w:szCs w:val="22"/>
-        </w:rPr>
-        <w:t xml:space="preserve">This was particularly useful throughout the development process since I kept running into issues when distributing the load. </w:t>
+          <w:sz w:val="20"/>
+          <w:szCs w:val="20"/>
+        </w:rPr>
+        <w:t>On the other hand, h</w:t>
+      </w:r>
+      <w:r>
+        <w:rPr>
+          <w:sz w:val="20"/>
+          <w:szCs w:val="20"/>
+        </w:rPr>
+        <w:t xml:space="preserve">andling the random failures of acceptor threads posed </w:t>
+      </w:r>
+      <w:r>
+        <w:rPr>
+          <w:sz w:val="20"/>
+          <w:szCs w:val="20"/>
+        </w:rPr>
+        <w:t>some interesting</w:t>
+      </w:r>
+      <w:r>
+        <w:rPr>
+          <w:sz w:val="20"/>
+          <w:szCs w:val="20"/>
+        </w:rPr>
+        <w:t xml:space="preserve"> challenges, requiring dynamic recovery strategies to ensure that system state could be correctly reconstructed and consensus operations could resume without losing critical data</w:t>
+      </w:r>
+      <w:r>
+        <w:rPr>
+          <w:sz w:val="20"/>
+          <w:szCs w:val="20"/>
+        </w:rPr>
+        <w:t xml:space="preserve"> in the process of doing so</w:t>
+      </w:r>
+      <w:r>
+        <w:rPr>
+          <w:sz w:val="20"/>
+          <w:szCs w:val="20"/>
+        </w:rPr>
+        <w:t>.</w:t>
+      </w:r>
+      <w:r>
+        <w:rPr>
+          <w:sz w:val="20"/>
+          <w:szCs w:val="20"/>
+        </w:rPr>
+        <w:t xml:space="preserve"> Implementing this was a different story, but I ended up using probability to simulate these random failures.</w:t>
+      </w:r>
+      <w:r>
+        <w:rPr>
+          <w:sz w:val="20"/>
+          <w:szCs w:val="20"/>
+        </w:rPr>
+        <w:t xml:space="preserve"> Developing mechanisms for failover and recovery </w:t>
+      </w:r>
+      <w:r>
+        <w:rPr>
+          <w:sz w:val="20"/>
+          <w:szCs w:val="20"/>
+        </w:rPr>
+        <w:t>was an interesting way to learn</w:t>
+      </w:r>
+      <w:r>
+        <w:rPr>
+          <w:sz w:val="20"/>
+          <w:szCs w:val="20"/>
+        </w:rPr>
+        <w:t xml:space="preserve"> the critical importance of designing systems that are </w:t>
+      </w:r>
+      <w:r>
+        <w:rPr>
+          <w:sz w:val="20"/>
+          <w:szCs w:val="20"/>
+        </w:rPr>
+        <w:t>not</w:t>
+      </w:r>
+      <w:r>
+        <w:rPr>
+          <w:sz w:val="20"/>
+          <w:szCs w:val="20"/>
+        </w:rPr>
+        <w:t xml:space="preserve"> only fault-tolerant but also capable of maintaining their operational integrity under adverse conditions. The </w:t>
+      </w:r>
+      <w:r>
+        <w:rPr>
+          <w:sz w:val="20"/>
+          <w:szCs w:val="20"/>
+        </w:rPr>
+        <w:t>p</w:t>
+      </w:r>
+      <w:r>
+        <w:rPr>
+          <w:sz w:val="20"/>
+          <w:szCs w:val="20"/>
+        </w:rPr>
+        <w:t xml:space="preserve">ractical application of these concepts through the development and testing of the system was highly </w:t>
+      </w:r>
+      <w:r>
+        <w:rPr>
+          <w:sz w:val="20"/>
+          <w:szCs w:val="20"/>
+        </w:rPr>
+        <w:t>beneficial</w:t>
+      </w:r>
+      <w:r>
+        <w:rPr>
+          <w:sz w:val="20"/>
+          <w:szCs w:val="20"/>
+        </w:rPr>
+        <w:t>, reinforcing the critical role that such fault tolerance mechanisms play in the scalability and reliability of modern distributed applications.</w:t>
+      </w:r>
+      <w:r>
+        <w:rPr>
+          <w:sz w:val="20"/>
+          <w:szCs w:val="20"/>
+        </w:rPr>
+        <w:t xml:space="preserve"> This was a new area of exploration for me, and a highly rewarding one too.</w:t>
       </w:r>
     </w:p>
     <w:p>
       <w:pPr>
         <w:jc w:val="both"/>
         <w:rPr>
-          <w:sz w:val="22"/>
-          <w:szCs w:val="22"/>
+          <w:sz w:val="20"/>
+          <w:szCs w:val="20"/>
         </w:rPr>
       </w:pPr>
     </w:p>
@@ -192,62 +510,129 @@
       <w:pPr>
         <w:jc w:val="both"/>
         <w:rPr>
-          <w:sz w:val="22"/>
-          <w:szCs w:val="22"/>
+          <w:b/>
+          <w:bCs/>
+          <w:sz w:val="20"/>
+          <w:szCs w:val="20"/>
         </w:rPr>
       </w:pPr>
       <w:r>
         <w:rPr>
-          <w:sz w:val="22"/>
-          <w:szCs w:val="22"/>
-        </w:rPr>
-        <w:t xml:space="preserve">The experience highlighted the importance of designing with fault tolerance and scalability in mind from the outset. Balancing the load across multiple servers and ensuring data consistency without significantly impacting performance proved challenging but ultimately rewarding. </w:t>
-      </w:r>
-      <w:r>
-        <w:rPr>
-          <w:sz w:val="22"/>
-          <w:szCs w:val="22"/>
-        </w:rPr>
-        <w:t xml:space="preserve">I wanted to learn the inner workings of such a system, and so I was happy to have been introduced to the process. </w:t>
-      </w:r>
-      <w:r>
-        <w:rPr>
-          <w:sz w:val="22"/>
-          <w:szCs w:val="22"/>
-        </w:rPr>
-        <w:t>The project underscored the critical role of distributed systems in building resilient, scalable applications and provided practical experience in implementing key concepts such as replication, consistency models, and coordinated commit protocols in a real-world scenario</w:t>
-      </w:r>
-      <w:r>
-        <w:rPr>
-          <w:sz w:val="22"/>
-          <w:szCs w:val="22"/>
-        </w:rPr>
-        <w:t>, just as one would encounter in industry.</w:t>
+          <w:b/>
+          <w:bCs/>
+          <w:sz w:val="20"/>
+          <w:szCs w:val="20"/>
+        </w:rPr>
+        <w:t>Use Case / Application:</w:t>
       </w:r>
     </w:p>
     <w:p>
       <w:pPr>
         <w:jc w:val="both"/>
         <w:rPr>
-          <w:sz w:val="22"/>
-          <w:szCs w:val="22"/>
+          <w:sz w:val="20"/>
+          <w:szCs w:val="20"/>
         </w:rPr>
       </w:pPr>
     </w:p>
     <w:p>
       <w:pPr>
         <w:jc w:val="both"/>
+        <w:rPr>
+          <w:sz w:val="21"/>
+          <w:szCs w:val="21"/>
+        </w:rPr>
       </w:pPr>
       <w:r>
         <w:rPr>
+          <w:sz w:val="20"/>
+          <w:szCs w:val="20"/>
+        </w:rPr>
+        <w:t xml:space="preserve">In the biotech industry, implementing </w:t>
+      </w:r>
+      <w:proofErr w:type="spellStart"/>
+      <w:r>
+        <w:rPr>
+          <w:sz w:val="20"/>
+          <w:szCs w:val="20"/>
+        </w:rPr>
+        <w:t>Paxos</w:t>
+      </w:r>
+      <w:proofErr w:type="spellEnd"/>
+      <w:r>
+        <w:rPr>
+          <w:sz w:val="20"/>
+          <w:szCs w:val="20"/>
+        </w:rPr>
+        <w:t xml:space="preserve"> within distributed systems can significantly enhance the reliability and accuracy of data management during clinical trials</w:t>
+      </w:r>
+      <w:r>
+        <w:rPr>
+          <w:sz w:val="20"/>
+          <w:szCs w:val="20"/>
+        </w:rPr>
+        <w:t>, as accurate (validated) systems are standard practice in this industry</w:t>
+      </w:r>
+      <w:r>
+        <w:rPr>
+          <w:sz w:val="20"/>
+          <w:szCs w:val="20"/>
+        </w:rPr>
+        <w:t xml:space="preserve">. For instance, a </w:t>
+      </w:r>
+      <w:proofErr w:type="spellStart"/>
+      <w:r>
+        <w:rPr>
+          <w:sz w:val="20"/>
+          <w:szCs w:val="20"/>
+        </w:rPr>
+        <w:t>Paxos</w:t>
+      </w:r>
+      <w:proofErr w:type="spellEnd"/>
+      <w:r>
+        <w:rPr>
+          <w:sz w:val="20"/>
+          <w:szCs w:val="20"/>
+        </w:rPr>
+        <w:t xml:space="preserve">-based system could be used to manage and synchronize patient data updates across multiple data centers that are part of a global clinical trial network. By ensuring consistent and fault-tolerant data management, </w:t>
+      </w:r>
+      <w:proofErr w:type="spellStart"/>
+      <w:r>
+        <w:rPr>
+          <w:sz w:val="20"/>
+          <w:szCs w:val="20"/>
+        </w:rPr>
+        <w:t>Paxos</w:t>
+      </w:r>
+      <w:proofErr w:type="spellEnd"/>
+      <w:r>
+        <w:rPr>
+          <w:sz w:val="20"/>
+          <w:szCs w:val="20"/>
+        </w:rPr>
+        <w:t xml:space="preserve"> helps prevent data inconsistencies that could arise from network failures or discrepancies in data handling protocols across different locations. This capability is crucial in clinical trials where real-time data integrity is essential for accurate monitoring and evaluation of patient responses to treatments.</w:t>
+      </w:r>
+    </w:p>
+    <w:p>
+      <w:pPr>
+        <w:jc w:val="both"/>
+        <w:rPr>
+          <w:sz w:val="20"/>
+          <w:szCs w:val="20"/>
+        </w:rPr>
+      </w:pPr>
+      <w:r>
+        <w:rPr>
           <w:noProof/>
+          <w:sz w:val="20"/>
+          <w:szCs w:val="20"/>
         </w:rPr>
         <w:lastRenderedPageBreak/>
         <w:drawing>
-          <wp:inline distT="0" distB="0" distL="0" distR="0" wp14:anchorId="0D8506AD" wp14:editId="6CF960FB">
-            <wp:extent cx="6085114" cy="3385170"/>
-            <wp:effectExtent l="0" t="0" r="0" b="6350"/>
-            <wp:docPr id="1658755878" name="Picture 1" descr="A diagram of a server&#10;&#10;Description automatically generated"/>
+          <wp:inline distT="0" distB="0" distL="0" distR="0" wp14:anchorId="74F8A824" wp14:editId="5F67A5B9">
+            <wp:extent cx="3826042" cy="7705594"/>
+            <wp:effectExtent l="0" t="0" r="0" b="3810"/>
+            <wp:docPr id="768189187" name="Picture 1" descr="A screenshot of a computer&#10;&#10;Description automatically generated"/>
             <wp:cNvGraphicFramePr>
               <a:graphicFrameLocks xmlns:a="http://schemas.openxmlformats.org/drawingml/2006/main" noChangeAspect="1"/>
             </wp:cNvGraphicFramePr>
@@ -255,7 +640,7 @@
               <a:graphicData uri="http://schemas.openxmlformats.org/drawingml/2006/picture">
                 <pic:pic xmlns:pic="http://schemas.openxmlformats.org/drawingml/2006/picture">
                   <pic:nvPicPr>
-                    <pic:cNvPr id="1658755878" name="Picture 1" descr="A diagram of a server&#10;&#10;Description automatically generated"/>
+                    <pic:cNvPr id="768189187" name="Picture 1" descr="A screenshot of a computer&#10;&#10;Description automatically generated"/>
                     <pic:cNvPicPr/>
                   </pic:nvPicPr>
                   <pic:blipFill>
@@ -273,7 +658,7 @@
                   <pic:spPr>
                     <a:xfrm>
                       <a:off x="0" y="0"/>
-                      <a:ext cx="6149420" cy="3420944"/>
+                      <a:ext cx="3901204" cy="7856969"/>
                     </a:xfrm>
                     <a:prstGeom prst="rect">
                       <a:avLst/>
@@ -284,67 +669,6 @@
             </a:graphic>
           </wp:inline>
         </w:drawing>
-      </w:r>
-    </w:p>
-    <w:p>
-      <w:pPr>
-        <w:jc w:val="both"/>
-        <w:rPr>
-          <w:sz w:val="22"/>
-          <w:szCs w:val="22"/>
-        </w:rPr>
-      </w:pPr>
-    </w:p>
-    <w:p>
-      <w:pPr>
-        <w:jc w:val="both"/>
-        <w:rPr>
-          <w:b/>
-          <w:bCs/>
-          <w:sz w:val="22"/>
-          <w:szCs w:val="22"/>
-        </w:rPr>
-      </w:pPr>
-      <w:r>
-        <w:rPr>
-          <w:b/>
-          <w:bCs/>
-          <w:sz w:val="22"/>
-          <w:szCs w:val="22"/>
-        </w:rPr>
-        <w:t>Use Case / Application:</w:t>
-      </w:r>
-    </w:p>
-    <w:p>
-      <w:pPr>
-        <w:jc w:val="both"/>
-        <w:rPr>
-          <w:sz w:val="22"/>
-          <w:szCs w:val="22"/>
-        </w:rPr>
-      </w:pPr>
-    </w:p>
-    <w:p>
-      <w:pPr>
-        <w:jc w:val="both"/>
-        <w:rPr>
-          <w:sz w:val="22"/>
-          <w:szCs w:val="22"/>
-        </w:rPr>
-      </w:pPr>
-      <w:r>
-        <w:rPr>
-          <w:sz w:val="22"/>
-          <w:szCs w:val="22"/>
-        </w:rPr>
-        <w:t xml:space="preserve">In the Biotech industry (the industry I currently operate within), an RPC-based system distributed across multiple servers can revolutionize drug discovery processes through high-throughput screening (HTS) automation. By connecting robotic systems, data analysis software, and compound databases across a distributed network, researchers can efficiently test thousands of chemical compounds for potential drug activity against biological targets. This system allows for parallel processing of data, significantly accelerating analysis and identification of promising drug candidates. </w:t>
-      </w:r>
-      <w:r>
-        <w:rPr>
-          <w:sz w:val="22"/>
-          <w:szCs w:val="22"/>
-        </w:rPr>
-        <w:t>Leveraging RPC for real-time patient monitoring and data analysis in clinical trials can significantly enhance the efficiency, reliability, and scalability of trial data management systems. By facilitating seamless and secure communication between distributed components, RPC-based systems can accelerate the pace of clinical trials, ensuring faster time-to-market for critical healthcare innovations.</w:t>
       </w:r>
     </w:p>
     <w:sectPr>
@@ -523,7 +847,7 @@
       <w:t xml:space="preserve">Project </w:t>
     </w:r>
     <w:r>
-      <w:t>3</w:t>
+      <w:t>4</w:t>
     </w:r>
     <w:r>
       <w:tab/>
@@ -559,7 +883,10 @@
       <w:t>-</w:t>
     </w:r>
     <w:r>
-      <w:t>2-</w:t>
+      <w:t>12</w:t>
+    </w:r>
+    <w:r>
+      <w:t>-</w:t>
     </w:r>
     <w:r>
       <w:t>2024</w:t>
@@ -579,7 +906,10 @@
       <w:t xml:space="preserve">Project </w:t>
     </w:r>
     <w:r>
-      <w:t xml:space="preserve">3 </w:t>
+      <w:t>4</w:t>
+    </w:r>
+    <w:r>
+      <w:t xml:space="preserve"> </w:t>
     </w:r>
     <w:r>
       <w:t>Executive Summary:</w:t>

</xml_diff>